<commit_message>
12324  1218am from PC
</commit_message>
<xml_diff>
--- a/2024/Fall 2024/TFES Lab/Heat Exchanger/HeatExchangerLab_ME4650_Template.docx
+++ b/2024/Fall 2024/TFES Lab/Heat Exchanger/HeatExchangerLab_ME4650_Template.docx
@@ -85,7 +85,7 @@
         <mc:AlternateContent>
           <mc:Choice Requires="wps">
             <w:drawing>
-              <wp:anchor distT="0" distB="0" distL="114300" distR="114300" simplePos="0" relativeHeight="251681792" behindDoc="0" locked="0" layoutInCell="1" allowOverlap="1" wp14:anchorId="06961C2E" wp14:editId="107E5B81">
+              <wp:anchor distT="0" distB="0" distL="114300" distR="114300" simplePos="0" relativeHeight="251681792" behindDoc="0" locked="0" layoutInCell="1" allowOverlap="1" wp14:anchorId="06961C2E" wp14:editId="3A2DF814">
                 <wp:simplePos x="0" y="0"/>
                 <wp:positionH relativeFrom="column">
                   <wp:posOffset>6985</wp:posOffset>
@@ -249,7 +249,33 @@
                                 <w:sz w:val="20"/>
                                 <w:szCs w:val="20"/>
                               </w:rPr>
-                              <w:t>[insert caption here]</w:t>
+                              <w:t xml:space="preserve">Characteristics table of the shell and tube heat exchanger experiment. The three left columns show different cases of hot and cold fluid flow rates in kilograms per second while the top row shows heat exchanger characteristics in SI units such as fluid temperature difference in degrees Celsius, overall heat transfer coefficient in </w:t>
+                            </w:r>
+                            <w:proofErr w:type="spellStart"/>
+                            <w:r>
+                              <w:rPr>
+                                <w:rFonts w:eastAsia="+mn-ea"/>
+                                <w:i w:val="0"/>
+                                <w:iCs w:val="0"/>
+                                <w:color w:val="000000" w:themeColor="text1"/>
+                                <w:kern w:val="24"/>
+                                <w:sz w:val="20"/>
+                                <w:szCs w:val="20"/>
+                              </w:rPr>
+                              <w:t>watter</w:t>
+                            </w:r>
+                            <w:proofErr w:type="spellEnd"/>
+                            <w:r>
+                              <w:rPr>
+                                <w:rFonts w:eastAsia="+mn-ea"/>
+                                <w:i w:val="0"/>
+                                <w:iCs w:val="0"/>
+                                <w:color w:val="000000" w:themeColor="text1"/>
+                                <w:kern w:val="24"/>
+                                <w:sz w:val="20"/>
+                                <w:szCs w:val="20"/>
+                              </w:rPr>
+                              <w:t xml:space="preserve"> per meter squared kelvin, and heat transfer rates in watts. </w:t>
                             </w:r>
                           </w:p>
                         </w:txbxContent>
@@ -405,7 +431,33 @@
                           <w:sz w:val="20"/>
                           <w:szCs w:val="20"/>
                         </w:rPr>
-                        <w:t>[insert caption here]</w:t>
+                        <w:t xml:space="preserve">Characteristics table of the shell and tube heat exchanger experiment. The three left columns show different cases of hot and cold fluid flow rates in kilograms per second while the top row shows heat exchanger characteristics in SI units such as fluid temperature difference in degrees Celsius, overall heat transfer coefficient in </w:t>
+                      </w:r>
+                      <w:proofErr w:type="spellStart"/>
+                      <w:r>
+                        <w:rPr>
+                          <w:rFonts w:eastAsia="+mn-ea"/>
+                          <w:i w:val="0"/>
+                          <w:iCs w:val="0"/>
+                          <w:color w:val="000000" w:themeColor="text1"/>
+                          <w:kern w:val="24"/>
+                          <w:sz w:val="20"/>
+                          <w:szCs w:val="20"/>
+                        </w:rPr>
+                        <w:t>watter</w:t>
+                      </w:r>
+                      <w:proofErr w:type="spellEnd"/>
+                      <w:r>
+                        <w:rPr>
+                          <w:rFonts w:eastAsia="+mn-ea"/>
+                          <w:i w:val="0"/>
+                          <w:iCs w:val="0"/>
+                          <w:color w:val="000000" w:themeColor="text1"/>
+                          <w:kern w:val="24"/>
+                          <w:sz w:val="20"/>
+                          <w:szCs w:val="20"/>
+                        </w:rPr>
+                        <w:t xml:space="preserve"> per meter squared kelvin, and heat transfer rates in watts. </w:t>
                       </w:r>
                     </w:p>
                   </w:txbxContent>
@@ -429,6 +481,20 @@
           <w:color w:val="FF0000"/>
         </w:rPr>
       </w:pPr>
+    </w:p>
+    <w:p>
+      <w:pPr>
+        <w:rPr>
+          <w:color w:val="FF0000"/>
+        </w:rPr>
+      </w:pPr>
+    </w:p>
+    <w:p>
+      <w:pPr>
+        <w:rPr>
+          <w:color w:val="FF0000"/>
+        </w:rPr>
+      </w:pPr>
       <w:r>
         <w:rPr>
           <w:noProof/>
@@ -437,16 +503,16 @@
         <mc:AlternateContent>
           <mc:Choice Requires="wps">
             <w:drawing>
-              <wp:anchor distT="0" distB="0" distL="114300" distR="114300" simplePos="0" relativeHeight="251669504" behindDoc="0" locked="0" layoutInCell="1" allowOverlap="1" wp14:anchorId="30EDA213" wp14:editId="46A9176A">
+              <wp:anchor distT="0" distB="0" distL="114300" distR="114300" simplePos="0" relativeHeight="251669504" behindDoc="0" locked="0" layoutInCell="1" allowOverlap="1" wp14:anchorId="30EDA213" wp14:editId="2C6ADDD5">
                 <wp:simplePos x="0" y="0"/>
                 <wp:positionH relativeFrom="column">
                   <wp:posOffset>0</wp:posOffset>
                 </wp:positionH>
                 <wp:positionV relativeFrom="paragraph">
-                  <wp:posOffset>19050</wp:posOffset>
+                  <wp:posOffset>162665</wp:posOffset>
                 </wp:positionV>
-                <wp:extent cx="6144895" cy="3075305"/>
-                <wp:effectExtent l="0" t="0" r="14605" b="10795"/>
+                <wp:extent cx="6144895" cy="1494430"/>
+                <wp:effectExtent l="0" t="0" r="27305" b="10795"/>
                 <wp:wrapNone/>
                 <wp:docPr id="13" name="Text Box 13"/>
                 <wp:cNvGraphicFramePr/>
@@ -457,7 +523,7 @@
                       <wps:spPr>
                         <a:xfrm>
                           <a:off x="0" y="0"/>
-                          <a:ext cx="6144895" cy="3075305"/>
+                          <a:ext cx="6144895" cy="1494430"/>
                         </a:xfrm>
                         <a:prstGeom prst="rect">
                           <a:avLst/>
@@ -959,6 +1025,9 @@
                                   <w:pPr>
                                     <w:jc w:val="center"/>
                                   </w:pPr>
+                                  <w:r>
+                                    <w:t>187.5551</w:t>
+                                  </w:r>
                                 </w:p>
                               </w:tc>
                               <w:tc>
@@ -1075,6 +1144,9 @@
                                   <w:pPr>
                                     <w:jc w:val="center"/>
                                   </w:pPr>
+                                  <w:r>
+                                    <w:t>165.6806</w:t>
+                                  </w:r>
                                 </w:p>
                               </w:tc>
                               <w:tc>
@@ -1191,6 +1263,9 @@
                                   <w:pPr>
                                     <w:jc w:val="center"/>
                                   </w:pPr>
+                                  <w:r>
+                                    <w:t>163.9095</w:t>
+                                  </w:r>
                                 </w:p>
                               </w:tc>
                               <w:tc>
@@ -1307,6 +1382,9 @@
                                   <w:pPr>
                                     <w:jc w:val="center"/>
                                   </w:pPr>
+                                  <w:r>
+                                    <w:t>162.7889</w:t>
+                                  </w:r>
                                 </w:p>
                               </w:tc>
                               <w:tc>
@@ -1377,7 +1455,7 @@
           </mc:Choice>
           <mc:Fallback>
             <w:pict>
-              <v:shape w14:anchorId="30EDA213" id="Text Box 13" o:spid="_x0000_s1027" type="#_x0000_t202" style="position:absolute;margin-left:0;margin-top:1.5pt;width:483.85pt;height:242.15pt;z-index:251669504;visibility:visible;mso-wrap-style:square;mso-height-percent:0;mso-wrap-distance-left:9pt;mso-wrap-distance-top:0;mso-wrap-distance-right:9pt;mso-wrap-distance-bottom:0;mso-position-horizontal:absolute;mso-position-horizontal-relative:text;mso-position-vertical:absolute;mso-position-vertical-relative:text;mso-height-percent:0;mso-height-relative:margin;v-text-anchor:top" o:gfxdata="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" fillcolor="white [3201]" strokecolor="#7f7f7f [1612]" strokeweight=".5pt">
+              <v:shape w14:anchorId="30EDA213" id="Text Box 13" o:spid="_x0000_s1027" type="#_x0000_t202" style="position:absolute;margin-left:0;margin-top:12.8pt;width:483.85pt;height:117.65pt;z-index:251669504;visibility:visible;mso-wrap-style:square;mso-height-percent:0;mso-wrap-distance-left:9pt;mso-wrap-distance-top:0;mso-wrap-distance-right:9pt;mso-wrap-distance-bottom:0;mso-position-horizontal:absolute;mso-position-horizontal-relative:text;mso-position-vertical:absolute;mso-position-vertical-relative:text;mso-height-percent:0;mso-height-relative:margin;v-text-anchor:top" o:gfxdata="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" fillcolor="white [3201]" strokecolor="#7f7f7f [1612]" strokeweight=".5pt">
                 <v:textbox>
                   <w:txbxContent>
                     <w:tbl>
@@ -1864,6 +1942,9 @@
                             <w:pPr>
                               <w:jc w:val="center"/>
                             </w:pPr>
+                            <w:r>
+                              <w:t>187.5551</w:t>
+                            </w:r>
                           </w:p>
                         </w:tc>
                         <w:tc>
@@ -1980,6 +2061,9 @@
                             <w:pPr>
                               <w:jc w:val="center"/>
                             </w:pPr>
+                            <w:r>
+                              <w:t>165.6806</w:t>
+                            </w:r>
                           </w:p>
                         </w:tc>
                         <w:tc>
@@ -2096,6 +2180,9 @@
                             <w:pPr>
                               <w:jc w:val="center"/>
                             </w:pPr>
+                            <w:r>
+                              <w:t>163.9095</w:t>
+                            </w:r>
                           </w:p>
                         </w:tc>
                         <w:tc>
@@ -2212,6 +2299,9 @@
                             <w:pPr>
                               <w:jc w:val="center"/>
                             </w:pPr>
+                            <w:r>
+                              <w:t>162.7889</w:t>
+                            </w:r>
                           </w:p>
                         </w:tc>
                         <w:tc>
@@ -2375,34 +2465,6 @@
           <w:color w:val="FF0000"/>
         </w:rPr>
       </w:pPr>
-    </w:p>
-    <w:p>
-      <w:pPr>
-        <w:rPr>
-          <w:color w:val="FF0000"/>
-        </w:rPr>
-      </w:pPr>
-    </w:p>
-    <w:p>
-      <w:pPr>
-        <w:rPr>
-          <w:color w:val="FF0000"/>
-        </w:rPr>
-      </w:pPr>
-    </w:p>
-    <w:p>
-      <w:pPr>
-        <w:rPr>
-          <w:color w:val="FF0000"/>
-        </w:rPr>
-      </w:pPr>
-    </w:p>
-    <w:p>
-      <w:pPr>
-        <w:rPr>
-          <w:color w:val="FF0000"/>
-        </w:rPr>
-      </w:pPr>
       <w:r>
         <w:rPr>
           <w:noProof/>
@@ -2410,13 +2472,13 @@
         <mc:AlternateContent>
           <mc:Choice Requires="wps">
             <w:drawing>
-              <wp:anchor distT="0" distB="0" distL="114300" distR="114300" simplePos="0" relativeHeight="251679744" behindDoc="0" locked="0" layoutInCell="1" allowOverlap="1" wp14:anchorId="16668EBB" wp14:editId="745C6445">
+              <wp:anchor distT="0" distB="0" distL="114300" distR="114300" simplePos="0" relativeHeight="251679744" behindDoc="0" locked="0" layoutInCell="1" allowOverlap="1" wp14:anchorId="16668EBB" wp14:editId="054409D0">
                 <wp:simplePos x="0" y="0"/>
                 <wp:positionH relativeFrom="column">
-                  <wp:posOffset>62865</wp:posOffset>
+                  <wp:posOffset>42393</wp:posOffset>
                 </wp:positionH>
                 <wp:positionV relativeFrom="paragraph">
-                  <wp:posOffset>74510</wp:posOffset>
+                  <wp:posOffset>1735</wp:posOffset>
                 </wp:positionV>
                 <wp:extent cx="6144895" cy="635"/>
                 <wp:effectExtent l="0" t="0" r="1905" b="6350"/>
@@ -2499,7 +2561,7 @@
                                 <w:sz w:val="20"/>
                                 <w:szCs w:val="20"/>
                               </w:rPr>
-                              <w:t>[insert caption here]</w:t>
+                              <w:t>Characteristics table of the shell and tube heat exchanger experiment. The three left columns show different cases of hot and cold fluid flow rates in kilograms per second while the top row shows heat exchanger characteristics in SI units such as heat capacities, non-dimensional number of transfer units, and heat transfer effectiveness.</w:t>
                             </w:r>
                           </w:p>
                         </w:txbxContent>
@@ -2518,7 +2580,7 @@
           </mc:Choice>
           <mc:Fallback>
             <w:pict>
-              <v:shape w14:anchorId="16668EBB" id="Text Box 18" o:spid="_x0000_s1028" type="#_x0000_t202" style="position:absolute;margin-left:4.95pt;margin-top:5.85pt;width:483.85pt;height:.05pt;z-index:251679744;visibility:visible;mso-wrap-style:square;mso-wrap-distance-left:9pt;mso-wrap-distance-top:0;mso-wrap-distance-right:9pt;mso-wrap-distance-bottom:0;mso-position-horizontal:absolute;mso-position-horizontal-relative:text;mso-position-vertical:absolute;mso-position-vertical-relative:text;v-text-anchor:top" o:gfxdata="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" stroked="f">
+              <v:shape w14:anchorId="16668EBB" id="Text Box 18" o:spid="_x0000_s1028" type="#_x0000_t202" style="position:absolute;margin-left:3.35pt;margin-top:.15pt;width:483.85pt;height:.05pt;z-index:251679744;visibility:visible;mso-wrap-style:square;mso-wrap-distance-left:9pt;mso-wrap-distance-top:0;mso-wrap-distance-right:9pt;mso-wrap-distance-bottom:0;mso-position-horizontal:absolute;mso-position-horizontal-relative:text;mso-position-vertical:absolute;mso-position-vertical-relative:text;v-text-anchor:top" o:gfxdata="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" stroked="f">
                 <v:textbox style="mso-fit-shape-to-text:t" inset="0,0,0,0">
                   <w:txbxContent>
                     <w:p>
@@ -2576,7 +2638,7 @@
                           <w:sz w:val="20"/>
                           <w:szCs w:val="20"/>
                         </w:rPr>
-                        <w:t>[insert caption here]</w:t>
+                        <w:t>Characteristics table of the shell and tube heat exchanger experiment. The three left columns show different cases of hot and cold fluid flow rates in kilograms per second while the top row shows heat exchanger characteristics in SI units such as heat capacities, non-dimensional number of transfer units, and heat transfer effectiveness.</w:t>
                       </w:r>
                     </w:p>
                   </w:txbxContent>
@@ -2600,6 +2662,20 @@
           <w:color w:val="FF0000"/>
         </w:rPr>
       </w:pPr>
+    </w:p>
+    <w:p>
+      <w:pPr>
+        <w:rPr>
+          <w:color w:val="FF0000"/>
+        </w:rPr>
+      </w:pPr>
+    </w:p>
+    <w:p>
+      <w:pPr>
+        <w:rPr>
+          <w:color w:val="FF0000"/>
+        </w:rPr>
+      </w:pPr>
       <w:r>
         <w:rPr>
           <w:noProof/>
@@ -2608,16 +2684,16 @@
         <mc:AlternateContent>
           <mc:Choice Requires="wps">
             <w:drawing>
-              <wp:anchor distT="0" distB="0" distL="114300" distR="114300" simplePos="0" relativeHeight="251670528" behindDoc="0" locked="0" layoutInCell="1" allowOverlap="1" wp14:anchorId="7A358C32" wp14:editId="674A66BF">
+              <wp:anchor distT="0" distB="0" distL="114300" distR="114300" simplePos="0" relativeHeight="251670528" behindDoc="0" locked="0" layoutInCell="1" allowOverlap="1" wp14:anchorId="7A358C32" wp14:editId="01BA6C2F">
                 <wp:simplePos x="0" y="0"/>
                 <wp:positionH relativeFrom="column">
-                  <wp:posOffset>41275</wp:posOffset>
+                  <wp:posOffset>40943</wp:posOffset>
                 </wp:positionH>
                 <wp:positionV relativeFrom="paragraph">
-                  <wp:posOffset>54805</wp:posOffset>
+                  <wp:posOffset>54260</wp:posOffset>
                 </wp:positionV>
-                <wp:extent cx="6144895" cy="3075305"/>
-                <wp:effectExtent l="0" t="0" r="14605" b="10795"/>
+                <wp:extent cx="6144895" cy="1392072"/>
+                <wp:effectExtent l="0" t="0" r="27305" b="17780"/>
                 <wp:wrapNone/>
                 <wp:docPr id="14" name="Text Box 14"/>
                 <wp:cNvGraphicFramePr/>
@@ -2628,7 +2704,7 @@
                       <wps:spPr>
                         <a:xfrm>
                           <a:off x="0" y="0"/>
-                          <a:ext cx="6144895" cy="3075305"/>
+                          <a:ext cx="6144895" cy="1392072"/>
                         </a:xfrm>
                         <a:prstGeom prst="rect">
                           <a:avLst/>
@@ -2658,7 +2734,7 @@
                               <w:gridCol w:w="1023"/>
                               <w:gridCol w:w="1162"/>
                               <w:gridCol w:w="1162"/>
-                              <w:gridCol w:w="1067"/>
+                              <w:gridCol w:w="1136"/>
                               <w:gridCol w:w="1040"/>
                               <w:gridCol w:w="1000"/>
                             </w:tblGrid>
@@ -2724,25 +2800,7 @@
                                     <w:jc w:val="center"/>
                                   </w:pPr>
                                   <w:r>
-                                    <w:t>U</w:t>
-                                  </w:r>
-                                  <w:r>
-                                    <w:rPr>
-                                      <w:vertAlign w:val="subscript"/>
-                                    </w:rPr>
-                                    <w:t xml:space="preserve">i </w:t>
-                                  </w:r>
-                                  <w:r>
-                                    <w:t>(W/Km</w:t>
-                                  </w:r>
-                                  <w:r>
-                                    <w:rPr>
-                                      <w:vertAlign w:val="superscript"/>
-                                    </w:rPr>
-                                    <w:t>2</w:t>
-                                  </w:r>
-                                  <w:r>
-                                    <w:t>)</w:t>
+                                    <w:t>NTU</w:t>
                                   </w:r>
                                 </w:p>
                               </w:tc>
@@ -2755,9 +2813,16 @@
                                   <w:pPr>
                                     <w:jc w:val="center"/>
                                   </w:pPr>
-                                  <w:r>
-                                    <w:t>Heat Transfer Rate (kW)</w:t>
-                                  </w:r>
+                                  <m:oMathPara>
+                                    <m:oMath>
+                                      <m:r>
+                                        <w:rPr>
+                                          <w:rFonts w:ascii="Cambria Math" w:hAnsi="Cambria Math"/>
+                                        </w:rPr>
+                                        <m:t>ε</m:t>
+                                      </m:r>
+                                    </m:oMath>
+                                  </m:oMathPara>
                                 </w:p>
                               </w:tc>
                             </w:tr>
@@ -2913,13 +2978,7 @@
                                     </w:rPr>
                                   </w:pPr>
                                   <w:r>
-                                    <w:t>q</w:t>
-                                  </w:r>
-                                  <w:r>
-                                    <w:rPr>
-                                      <w:vertAlign w:val="subscript"/>
-                                    </w:rPr>
-                                    <w:t>c</w:t>
+                                    <w:t>measured</w:t>
                                   </w:r>
                                 </w:p>
                               </w:tc>
@@ -2934,17 +2993,9 @@
                                       <w:vertAlign w:val="subscript"/>
                                     </w:rPr>
                                   </w:pPr>
-                                  <w:proofErr w:type="spellStart"/>
                                   <w:r>
-                                    <w:t>q</w:t>
+                                    <w:t>Theory</w:t>
                                   </w:r>
-                                  <w:r>
-                                    <w:rPr>
-                                      <w:vertAlign w:val="subscript"/>
-                                    </w:rPr>
-                                    <w:t>h</w:t>
-                                  </w:r>
-                                  <w:proofErr w:type="spellEnd"/>
                                 </w:p>
                               </w:tc>
                               <w:tc>
@@ -2960,7 +3011,7 @@
                                       <w:rPr>
                                         <w:rFonts w:ascii="Cambria Math" w:hAnsi="Cambria Math"/>
                                       </w:rPr>
-                                      <m:t>∆q</m:t>
+                                      <m:t>∆ε</m:t>
                                     </m:r>
                                   </m:oMath>
                                   <w:r>
@@ -3030,6 +3081,9 @@
                                   <w:pPr>
                                     <w:jc w:val="center"/>
                                   </w:pPr>
+                                  <w:r>
+                                    <w:t>0.0205</w:t>
+                                  </w:r>
                                 </w:p>
                               </w:tc>
                               <w:tc>
@@ -3040,6 +3094,9 @@
                                   <w:pPr>
                                     <w:jc w:val="center"/>
                                   </w:pPr>
+                                  <w:r>
+                                    <w:t>0.0201</w:t>
+                                  </w:r>
                                 </w:p>
                               </w:tc>
                               <w:tc>
@@ -3050,6 +3107,9 @@
                                   <w:pPr>
                                     <w:jc w:val="center"/>
                                   </w:pPr>
+                                  <w:r>
+                                    <w:t>0.0201</w:t>
+                                  </w:r>
                                 </w:p>
                               </w:tc>
                               <w:tc>
@@ -3060,6 +3120,9 @@
                                   <w:pPr>
                                     <w:jc w:val="center"/>
                                   </w:pPr>
+                                  <w:r>
+                                    <w:t>0.0961</w:t>
+                                  </w:r>
                                 </w:p>
                               </w:tc>
                             </w:tr>
@@ -3124,6 +3187,9 @@
                                   <w:pPr>
                                     <w:jc w:val="center"/>
                                   </w:pPr>
+                                  <w:r>
+                                    <w:t>0.0232</w:t>
+                                  </w:r>
                                 </w:p>
                               </w:tc>
                               <w:tc>
@@ -3134,6 +3200,9 @@
                                   <w:pPr>
                                     <w:jc w:val="center"/>
                                   </w:pPr>
+                                  <w:r>
+                                    <w:t>0.0227</w:t>
+                                  </w:r>
                                 </w:p>
                               </w:tc>
                               <w:tc>
@@ -3144,6 +3213,9 @@
                                   <w:pPr>
                                     <w:jc w:val="center"/>
                                   </w:pPr>
+                                  <w:r>
+                                    <w:t>0.0227</w:t>
+                                  </w:r>
                                 </w:p>
                               </w:tc>
                               <w:tc>
@@ -3154,6 +3226,9 @@
                                   <w:pPr>
                                     <w:jc w:val="center"/>
                                   </w:pPr>
+                                  <w:r>
+                                    <w:t>0.1882</w:t>
+                                  </w:r>
                                 </w:p>
                               </w:tc>
                             </w:tr>
@@ -3218,6 +3293,9 @@
                                   <w:pPr>
                                     <w:jc w:val="center"/>
                                   </w:pPr>
+                                  <w:r>
+                                    <w:t>0.0213</w:t>
+                                  </w:r>
                                 </w:p>
                               </w:tc>
                               <w:tc>
@@ -3228,6 +3306,9 @@
                                   <w:pPr>
                                     <w:jc w:val="center"/>
                                   </w:pPr>
+                                  <w:r>
+                                    <w:t>0.0209</w:t>
+                                  </w:r>
                                 </w:p>
                               </w:tc>
                               <w:tc>
@@ -3238,6 +3319,9 @@
                                   <w:pPr>
                                     <w:jc w:val="center"/>
                                   </w:pPr>
+                                  <w:r>
+                                    <w:t>0.0209</w:t>
+                                  </w:r>
                                 </w:p>
                               </w:tc>
                               <w:tc>
@@ -3248,6 +3332,9 @@
                                   <w:pPr>
                                     <w:jc w:val="center"/>
                                   </w:pPr>
+                                  <w:r>
+                                    <w:t>0.1201</w:t>
+                                  </w:r>
                                 </w:p>
                               </w:tc>
                             </w:tr>
@@ -3312,6 +3399,9 @@
                                   <w:pPr>
                                     <w:jc w:val="center"/>
                                   </w:pPr>
+                                  <w:r>
+                                    <w:t>0.0228</w:t>
+                                  </w:r>
                                 </w:p>
                               </w:tc>
                               <w:tc>
@@ -3322,6 +3412,9 @@
                                   <w:pPr>
                                     <w:jc w:val="center"/>
                                   </w:pPr>
+                                  <w:r>
+                                    <w:t>0.0223</w:t>
+                                  </w:r>
                                 </w:p>
                               </w:tc>
                               <w:tc>
@@ -3332,6 +3425,9 @@
                                   <w:pPr>
                                     <w:jc w:val="center"/>
                                   </w:pPr>
+                                  <w:r>
+                                    <w:t>0.0223</w:t>
+                                  </w:r>
                                 </w:p>
                               </w:tc>
                               <w:tc>
@@ -3342,6 +3438,9 @@
                                   <w:pPr>
                                     <w:jc w:val="center"/>
                                   </w:pPr>
+                                  <w:r>
+                                    <w:t>0.1597</w:t>
+                                  </w:r>
                                 </w:p>
                               </w:tc>
                             </w:tr>
@@ -3373,7 +3472,7 @@
           </mc:Choice>
           <mc:Fallback>
             <w:pict>
-              <v:shape w14:anchorId="7A358C32" id="Text Box 14" o:spid="_x0000_s1029" type="#_x0000_t202" style="position:absolute;margin-left:3.25pt;margin-top:4.3pt;width:483.85pt;height:242.15pt;z-index:251670528;visibility:visible;mso-wrap-style:square;mso-height-percent:0;mso-wrap-distance-left:9pt;mso-wrap-distance-top:0;mso-wrap-distance-right:9pt;mso-wrap-distance-bottom:0;mso-position-horizontal:absolute;mso-position-horizontal-relative:text;mso-position-vertical:absolute;mso-position-vertical-relative:text;mso-height-percent:0;mso-height-relative:margin;v-text-anchor:top" o:gfxdata="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" fillcolor="white [3201]" strokecolor="#7f7f7f [1612]" strokeweight=".5pt">
+              <v:shape w14:anchorId="7A358C32" id="Text Box 14" o:spid="_x0000_s1029" type="#_x0000_t202" style="position:absolute;margin-left:3.2pt;margin-top:4.25pt;width:483.85pt;height:109.6pt;z-index:251670528;visibility:visible;mso-wrap-style:square;mso-height-percent:0;mso-wrap-distance-left:9pt;mso-wrap-distance-top:0;mso-wrap-distance-right:9pt;mso-wrap-distance-bottom:0;mso-position-horizontal:absolute;mso-position-horizontal-relative:text;mso-position-vertical:absolute;mso-position-vertical-relative:text;mso-height-percent:0;mso-height-relative:margin;v-text-anchor:top" o:gfxdata="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" fillcolor="white [3201]" strokecolor="#7f7f7f [1612]" strokeweight=".5pt">
                 <v:textbox>
                   <w:txbxContent>
                     <w:tbl>
@@ -3388,7 +3487,7 @@
                         <w:gridCol w:w="1023"/>
                         <w:gridCol w:w="1162"/>
                         <w:gridCol w:w="1162"/>
-                        <w:gridCol w:w="1067"/>
+                        <w:gridCol w:w="1136"/>
                         <w:gridCol w:w="1040"/>
                         <w:gridCol w:w="1000"/>
                       </w:tblGrid>
@@ -3454,25 +3553,7 @@
                               <w:jc w:val="center"/>
                             </w:pPr>
                             <w:r>
-                              <w:t>U</w:t>
-                            </w:r>
-                            <w:r>
-                              <w:rPr>
-                                <w:vertAlign w:val="subscript"/>
-                              </w:rPr>
-                              <w:t xml:space="preserve">i </w:t>
-                            </w:r>
-                            <w:r>
-                              <w:t>(W/Km</w:t>
-                            </w:r>
-                            <w:r>
-                              <w:rPr>
-                                <w:vertAlign w:val="superscript"/>
-                              </w:rPr>
-                              <w:t>2</w:t>
-                            </w:r>
-                            <w:r>
-                              <w:t>)</w:t>
+                              <w:t>NTU</w:t>
                             </w:r>
                           </w:p>
                         </w:tc>
@@ -3485,9 +3566,16 @@
                             <w:pPr>
                               <w:jc w:val="center"/>
                             </w:pPr>
-                            <w:r>
-                              <w:t>Heat Transfer Rate (kW)</w:t>
-                            </w:r>
+                            <m:oMathPara>
+                              <m:oMath>
+                                <m:r>
+                                  <w:rPr>
+                                    <w:rFonts w:ascii="Cambria Math" w:hAnsi="Cambria Math"/>
+                                  </w:rPr>
+                                  <m:t>ε</m:t>
+                                </m:r>
+                              </m:oMath>
+                            </m:oMathPara>
                           </w:p>
                         </w:tc>
                       </w:tr>
@@ -3643,13 +3731,7 @@
                               </w:rPr>
                             </w:pPr>
                             <w:r>
-                              <w:t>q</w:t>
-                            </w:r>
-                            <w:r>
-                              <w:rPr>
-                                <w:vertAlign w:val="subscript"/>
-                              </w:rPr>
-                              <w:t>c</w:t>
+                              <w:t>measured</w:t>
                             </w:r>
                           </w:p>
                         </w:tc>
@@ -3664,17 +3746,9 @@
                                 <w:vertAlign w:val="subscript"/>
                               </w:rPr>
                             </w:pPr>
-                            <w:proofErr w:type="spellStart"/>
-                            <w:r>
-                              <w:t>q</w:t>
-                            </w:r>
-                            <w:r>
-                              <w:rPr>
-                                <w:vertAlign w:val="subscript"/>
-                              </w:rPr>
-                              <w:t>h</w:t>
-                            </w:r>
-                            <w:proofErr w:type="spellEnd"/>
+                            <w:r>
+                              <w:t>Theory</w:t>
+                            </w:r>
                           </w:p>
                         </w:tc>
                         <w:tc>
@@ -3690,7 +3764,7 @@
                                 <w:rPr>
                                   <w:rFonts w:ascii="Cambria Math" w:hAnsi="Cambria Math"/>
                                 </w:rPr>
-                                <m:t>∆q</m:t>
+                                <m:t>∆ε</m:t>
                               </m:r>
                             </m:oMath>
                             <w:r>
@@ -3760,6 +3834,9 @@
                             <w:pPr>
                               <w:jc w:val="center"/>
                             </w:pPr>
+                            <w:r>
+                              <w:t>0.0205</w:t>
+                            </w:r>
                           </w:p>
                         </w:tc>
                         <w:tc>
@@ -3770,6 +3847,9 @@
                             <w:pPr>
                               <w:jc w:val="center"/>
                             </w:pPr>
+                            <w:r>
+                              <w:t>0.0201</w:t>
+                            </w:r>
                           </w:p>
                         </w:tc>
                         <w:tc>
@@ -3780,6 +3860,9 @@
                             <w:pPr>
                               <w:jc w:val="center"/>
                             </w:pPr>
+                            <w:r>
+                              <w:t>0.0201</w:t>
+                            </w:r>
                           </w:p>
                         </w:tc>
                         <w:tc>
@@ -3790,6 +3873,9 @@
                             <w:pPr>
                               <w:jc w:val="center"/>
                             </w:pPr>
+                            <w:r>
+                              <w:t>0.0961</w:t>
+                            </w:r>
                           </w:p>
                         </w:tc>
                       </w:tr>
@@ -3854,6 +3940,9 @@
                             <w:pPr>
                               <w:jc w:val="center"/>
                             </w:pPr>
+                            <w:r>
+                              <w:t>0.0232</w:t>
+                            </w:r>
                           </w:p>
                         </w:tc>
                         <w:tc>
@@ -3864,6 +3953,9 @@
                             <w:pPr>
                               <w:jc w:val="center"/>
                             </w:pPr>
+                            <w:r>
+                              <w:t>0.0227</w:t>
+                            </w:r>
                           </w:p>
                         </w:tc>
                         <w:tc>
@@ -3874,6 +3966,9 @@
                             <w:pPr>
                               <w:jc w:val="center"/>
                             </w:pPr>
+                            <w:r>
+                              <w:t>0.0227</w:t>
+                            </w:r>
                           </w:p>
                         </w:tc>
                         <w:tc>
@@ -3884,6 +3979,9 @@
                             <w:pPr>
                               <w:jc w:val="center"/>
                             </w:pPr>
+                            <w:r>
+                              <w:t>0.1882</w:t>
+                            </w:r>
                           </w:p>
                         </w:tc>
                       </w:tr>
@@ -3948,6 +4046,9 @@
                             <w:pPr>
                               <w:jc w:val="center"/>
                             </w:pPr>
+                            <w:r>
+                              <w:t>0.0213</w:t>
+                            </w:r>
                           </w:p>
                         </w:tc>
                         <w:tc>
@@ -3958,6 +4059,9 @@
                             <w:pPr>
                               <w:jc w:val="center"/>
                             </w:pPr>
+                            <w:r>
+                              <w:t>0.0209</w:t>
+                            </w:r>
                           </w:p>
                         </w:tc>
                         <w:tc>
@@ -3968,6 +4072,9 @@
                             <w:pPr>
                               <w:jc w:val="center"/>
                             </w:pPr>
+                            <w:r>
+                              <w:t>0.0209</w:t>
+                            </w:r>
                           </w:p>
                         </w:tc>
                         <w:tc>
@@ -3978,6 +4085,9 @@
                             <w:pPr>
                               <w:jc w:val="center"/>
                             </w:pPr>
+                            <w:r>
+                              <w:t>0.1201</w:t>
+                            </w:r>
                           </w:p>
                         </w:tc>
                       </w:tr>
@@ -4042,6 +4152,9 @@
                             <w:pPr>
                               <w:jc w:val="center"/>
                             </w:pPr>
+                            <w:r>
+                              <w:t>0.0228</w:t>
+                            </w:r>
                           </w:p>
                         </w:tc>
                         <w:tc>
@@ -4052,6 +4165,9 @@
                             <w:pPr>
                               <w:jc w:val="center"/>
                             </w:pPr>
+                            <w:r>
+                              <w:t>0.0223</w:t>
+                            </w:r>
                           </w:p>
                         </w:tc>
                         <w:tc>
@@ -4062,6 +4178,9 @@
                             <w:pPr>
                               <w:jc w:val="center"/>
                             </w:pPr>
+                            <w:r>
+                              <w:t>0.0223</w:t>
+                            </w:r>
                           </w:p>
                         </w:tc>
                         <w:tc>
@@ -4072,6 +4191,9 @@
                             <w:pPr>
                               <w:jc w:val="center"/>
                             </w:pPr>
+                            <w:r>
+                              <w:t>0.1597</w:t>
+                            </w:r>
                           </w:p>
                         </w:tc>
                       </w:tr>
@@ -4449,7 +4571,131 @@
                                 <w:sz w:val="20"/>
                                 <w:szCs w:val="20"/>
                               </w:rPr>
-                              <w:t>[insert caption here]</w:t>
+                              <w:t>Zoomed out plot of theoretical curves of effectiveness on the y-axis and number of transfer units on the x-axis (</w:t>
+                            </w:r>
+                            <w:r>
+                              <w:rPr>
+                                <w:rFonts w:eastAsia="+mn-ea"/>
+                                <w:i w:val="0"/>
+                                <w:iCs w:val="0"/>
+                                <w:color w:val="000000" w:themeColor="text1"/>
+                                <w:kern w:val="24"/>
+                                <w:sz w:val="20"/>
+                                <w:szCs w:val="20"/>
+                              </w:rPr>
+                              <w:t>Left</w:t>
+                            </w:r>
+                            <w:r>
+                              <w:rPr>
+                                <w:rFonts w:eastAsia="+mn-ea"/>
+                                <w:i w:val="0"/>
+                                <w:iCs w:val="0"/>
+                                <w:color w:val="000000" w:themeColor="text1"/>
+                                <w:kern w:val="24"/>
+                                <w:sz w:val="20"/>
+                                <w:szCs w:val="20"/>
+                              </w:rPr>
+                              <w:t>).</w:t>
+                            </w:r>
+                            <w:r>
+                              <w:rPr>
+                                <w:rFonts w:eastAsia="+mn-ea"/>
+                                <w:i w:val="0"/>
+                                <w:iCs w:val="0"/>
+                                <w:color w:val="000000" w:themeColor="text1"/>
+                                <w:kern w:val="24"/>
+                                <w:sz w:val="20"/>
+                                <w:szCs w:val="20"/>
+                              </w:rPr>
+                              <w:t xml:space="preserve"> The blue circles represent calculated measured </w:t>
+                            </w:r>
+                            <w:proofErr w:type="gramStart"/>
+                            <w:r>
+                              <w:rPr>
+                                <w:rFonts w:eastAsia="+mn-ea"/>
+                                <w:i w:val="0"/>
+                                <w:iCs w:val="0"/>
+                                <w:color w:val="000000" w:themeColor="text1"/>
+                                <w:kern w:val="24"/>
+                                <w:sz w:val="20"/>
+                                <w:szCs w:val="20"/>
+                              </w:rPr>
+                              <w:t>effectiveness</w:t>
+                            </w:r>
+                            <w:proofErr w:type="gramEnd"/>
+                            <w:r>
+                              <w:rPr>
+                                <w:rFonts w:eastAsia="+mn-ea"/>
+                                <w:i w:val="0"/>
+                                <w:iCs w:val="0"/>
+                                <w:color w:val="000000" w:themeColor="text1"/>
+                                <w:kern w:val="24"/>
+                                <w:sz w:val="20"/>
+                                <w:szCs w:val="20"/>
+                              </w:rPr>
+                              <w:t xml:space="preserve"> and the black crosses represent calculated theoretical effectiveness. </w:t>
+                            </w:r>
+                            <w:r>
+                              <w:rPr>
+                                <w:rFonts w:eastAsia="+mn-ea"/>
+                                <w:i w:val="0"/>
+                                <w:iCs w:val="0"/>
+                                <w:color w:val="000000" w:themeColor="text1"/>
+                                <w:kern w:val="24"/>
+                                <w:sz w:val="20"/>
+                                <w:szCs w:val="20"/>
+                              </w:rPr>
+                              <w:t xml:space="preserve"> </w:t>
+                            </w:r>
+                            <w:proofErr w:type="gramStart"/>
+                            <w:r>
+                              <w:rPr>
+                                <w:rFonts w:eastAsia="+mn-ea"/>
+                                <w:i w:val="0"/>
+                                <w:iCs w:val="0"/>
+                                <w:color w:val="000000" w:themeColor="text1"/>
+                                <w:kern w:val="24"/>
+                                <w:sz w:val="20"/>
+                                <w:szCs w:val="20"/>
+                              </w:rPr>
+                              <w:t>Zoomed</w:t>
+                            </w:r>
+                            <w:proofErr w:type="gramEnd"/>
+                            <w:r>
+                              <w:rPr>
+                                <w:rFonts w:eastAsia="+mn-ea"/>
+                                <w:i w:val="0"/>
+                                <w:iCs w:val="0"/>
+                                <w:color w:val="000000" w:themeColor="text1"/>
+                                <w:kern w:val="24"/>
+                                <w:sz w:val="20"/>
+                                <w:szCs w:val="20"/>
+                              </w:rPr>
+                              <w:t xml:space="preserve"> in plot of theoretical curves of effectiveness on the y-axis and number of transfer units on the x-axis (</w:t>
+                            </w:r>
+                            <w:r>
+                              <w:rPr>
+                                <w:rFonts w:eastAsia="+mn-ea"/>
+                                <w:i w:val="0"/>
+                                <w:iCs w:val="0"/>
+                                <w:color w:val="000000" w:themeColor="text1"/>
+                                <w:kern w:val="24"/>
+                                <w:sz w:val="20"/>
+                                <w:szCs w:val="20"/>
+                              </w:rPr>
+                              <w:t>Right</w:t>
+                            </w:r>
+                            <w:r>
+                              <w:rPr>
+                                <w:rFonts w:eastAsia="+mn-ea"/>
+                                <w:i w:val="0"/>
+                                <w:iCs w:val="0"/>
+                                <w:color w:val="000000" w:themeColor="text1"/>
+                                <w:kern w:val="24"/>
+                                <w:sz w:val="20"/>
+                                <w:szCs w:val="20"/>
+                              </w:rPr>
+                              <w:t>).</w:t>
                             </w:r>
                           </w:p>
                         </w:txbxContent>
@@ -4514,7 +4760,131 @@
                           <w:sz w:val="20"/>
                           <w:szCs w:val="20"/>
                         </w:rPr>
-                        <w:t>[insert caption here]</w:t>
+                        <w:t>Zoomed out plot of theoretical curves of effectiveness on the y-axis and number of transfer units on the x-axis (</w:t>
+                      </w:r>
+                      <w:r>
+                        <w:rPr>
+                          <w:rFonts w:eastAsia="+mn-ea"/>
+                          <w:i w:val="0"/>
+                          <w:iCs w:val="0"/>
+                          <w:color w:val="000000" w:themeColor="text1"/>
+                          <w:kern w:val="24"/>
+                          <w:sz w:val="20"/>
+                          <w:szCs w:val="20"/>
+                        </w:rPr>
+                        <w:t>Left</w:t>
+                      </w:r>
+                      <w:r>
+                        <w:rPr>
+                          <w:rFonts w:eastAsia="+mn-ea"/>
+                          <w:i w:val="0"/>
+                          <w:iCs w:val="0"/>
+                          <w:color w:val="000000" w:themeColor="text1"/>
+                          <w:kern w:val="24"/>
+                          <w:sz w:val="20"/>
+                          <w:szCs w:val="20"/>
+                        </w:rPr>
+                        <w:t>).</w:t>
+                      </w:r>
+                      <w:r>
+                        <w:rPr>
+                          <w:rFonts w:eastAsia="+mn-ea"/>
+                          <w:i w:val="0"/>
+                          <w:iCs w:val="0"/>
+                          <w:color w:val="000000" w:themeColor="text1"/>
+                          <w:kern w:val="24"/>
+                          <w:sz w:val="20"/>
+                          <w:szCs w:val="20"/>
+                        </w:rPr>
+                        <w:t xml:space="preserve"> The blue circles represent calculated measured </w:t>
+                      </w:r>
+                      <w:proofErr w:type="gramStart"/>
+                      <w:r>
+                        <w:rPr>
+                          <w:rFonts w:eastAsia="+mn-ea"/>
+                          <w:i w:val="0"/>
+                          <w:iCs w:val="0"/>
+                          <w:color w:val="000000" w:themeColor="text1"/>
+                          <w:kern w:val="24"/>
+                          <w:sz w:val="20"/>
+                          <w:szCs w:val="20"/>
+                        </w:rPr>
+                        <w:t>effectiveness</w:t>
+                      </w:r>
+                      <w:proofErr w:type="gramEnd"/>
+                      <w:r>
+                        <w:rPr>
+                          <w:rFonts w:eastAsia="+mn-ea"/>
+                          <w:i w:val="0"/>
+                          <w:iCs w:val="0"/>
+                          <w:color w:val="000000" w:themeColor="text1"/>
+                          <w:kern w:val="24"/>
+                          <w:sz w:val="20"/>
+                          <w:szCs w:val="20"/>
+                        </w:rPr>
+                        <w:t xml:space="preserve"> and the black crosses represent calculated theoretical effectiveness. </w:t>
+                      </w:r>
+                      <w:r>
+                        <w:rPr>
+                          <w:rFonts w:eastAsia="+mn-ea"/>
+                          <w:i w:val="0"/>
+                          <w:iCs w:val="0"/>
+                          <w:color w:val="000000" w:themeColor="text1"/>
+                          <w:kern w:val="24"/>
+                          <w:sz w:val="20"/>
+                          <w:szCs w:val="20"/>
+                        </w:rPr>
+                        <w:t xml:space="preserve"> </w:t>
+                      </w:r>
+                      <w:proofErr w:type="gramStart"/>
+                      <w:r>
+                        <w:rPr>
+                          <w:rFonts w:eastAsia="+mn-ea"/>
+                          <w:i w:val="0"/>
+                          <w:iCs w:val="0"/>
+                          <w:color w:val="000000" w:themeColor="text1"/>
+                          <w:kern w:val="24"/>
+                          <w:sz w:val="20"/>
+                          <w:szCs w:val="20"/>
+                        </w:rPr>
+                        <w:t>Zoomed</w:t>
+                      </w:r>
+                      <w:proofErr w:type="gramEnd"/>
+                      <w:r>
+                        <w:rPr>
+                          <w:rFonts w:eastAsia="+mn-ea"/>
+                          <w:i w:val="0"/>
+                          <w:iCs w:val="0"/>
+                          <w:color w:val="000000" w:themeColor="text1"/>
+                          <w:kern w:val="24"/>
+                          <w:sz w:val="20"/>
+                          <w:szCs w:val="20"/>
+                        </w:rPr>
+                        <w:t xml:space="preserve"> in plot of theoretical curves of effectiveness on the y-axis and number of transfer units on the x-axis (</w:t>
+                      </w:r>
+                      <w:r>
+                        <w:rPr>
+                          <w:rFonts w:eastAsia="+mn-ea"/>
+                          <w:i w:val="0"/>
+                          <w:iCs w:val="0"/>
+                          <w:color w:val="000000" w:themeColor="text1"/>
+                          <w:kern w:val="24"/>
+                          <w:sz w:val="20"/>
+                          <w:szCs w:val="20"/>
+                        </w:rPr>
+                        <w:t>Right</w:t>
+                      </w:r>
+                      <w:r>
+                        <w:rPr>
+                          <w:rFonts w:eastAsia="+mn-ea"/>
+                          <w:i w:val="0"/>
+                          <w:iCs w:val="0"/>
+                          <w:color w:val="000000" w:themeColor="text1"/>
+                          <w:kern w:val="24"/>
+                          <w:sz w:val="20"/>
+                          <w:szCs w:val="20"/>
+                        </w:rPr>
+                        <w:t>).</w:t>
                       </w:r>
                     </w:p>
                   </w:txbxContent>

</xml_diff>

<commit_message>
12324 827PM from laptop
</commit_message>
<xml_diff>
--- a/2024/Fall 2024/TFES Lab/Heat Exchanger/HeatExchangerLab_ME4650_Template.docx
+++ b/2024/Fall 2024/TFES Lab/Heat Exchanger/HeatExchangerLab_ME4650_Template.docx
@@ -1026,7 +1026,7 @@
                                     <w:jc w:val="center"/>
                                   </w:pPr>
                                   <w:r>
-                                    <w:t>187.5551</w:t>
+                                    <w:t>1973.45</w:t>
                                   </w:r>
                                 </w:p>
                               </w:tc>
@@ -1065,7 +1065,7 @@
                                     <w:jc w:val="center"/>
                                   </w:pPr>
                                   <w:r>
-                                    <w:t>5.9833</w:t>
+                                    <w:t>9.1111</w:t>
                                   </w:r>
                                 </w:p>
                               </w:tc>
@@ -1145,7 +1145,7 @@
                                     <w:jc w:val="center"/>
                                   </w:pPr>
                                   <w:r>
-                                    <w:t>165.6806</w:t>
+                                    <w:t>1738.28</w:t>
                                   </w:r>
                                 </w:p>
                               </w:tc>
@@ -1184,7 +1184,7 @@
                                     <w:jc w:val="center"/>
                                   </w:pPr>
                                   <w:r>
-                                    <w:t>12.1376</w:t>
+                                    <w:t>18.7762</w:t>
                                   </w:r>
                                 </w:p>
                               </w:tc>
@@ -1264,7 +1264,7 @@
                                     <w:jc w:val="center"/>
                                   </w:pPr>
                                   <w:r>
-                                    <w:t>163.9095</w:t>
+                                    <w:t>1705.01</w:t>
                                   </w:r>
                                 </w:p>
                               </w:tc>
@@ -1303,7 +1303,7 @@
                                     <w:jc w:val="center"/>
                                   </w:pPr>
                                   <w:r>
-                                    <w:t>7.1032</w:t>
+                                    <w:t>10.8474</w:t>
                                   </w:r>
                                 </w:p>
                               </w:tc>
@@ -1383,7 +1383,7 @@
                                     <w:jc w:val="center"/>
                                   </w:pPr>
                                   <w:r>
-                                    <w:t>162.7889</w:t>
+                                    <w:t>1684.43</w:t>
                                   </w:r>
                                 </w:p>
                               </w:tc>
@@ -1422,7 +1422,7 @@
                                     <w:jc w:val="center"/>
                                   </w:pPr>
                                   <w:r>
-                                    <w:t>9.8760</w:t>
+                                    <w:t>15.1889</w:t>
                                   </w:r>
                                 </w:p>
                               </w:tc>
@@ -1943,7 +1943,7 @@
                               <w:jc w:val="center"/>
                             </w:pPr>
                             <w:r>
-                              <w:t>187.5551</w:t>
+                              <w:t>1973.45</w:t>
                             </w:r>
                           </w:p>
                         </w:tc>
@@ -1982,7 +1982,7 @@
                               <w:jc w:val="center"/>
                             </w:pPr>
                             <w:r>
-                              <w:t>5.9833</w:t>
+                              <w:t>9.1111</w:t>
                             </w:r>
                           </w:p>
                         </w:tc>
@@ -2062,7 +2062,7 @@
                               <w:jc w:val="center"/>
                             </w:pPr>
                             <w:r>
-                              <w:t>165.6806</w:t>
+                              <w:t>1738.28</w:t>
                             </w:r>
                           </w:p>
                         </w:tc>
@@ -2101,7 +2101,7 @@
                               <w:jc w:val="center"/>
                             </w:pPr>
                             <w:r>
-                              <w:t>12.1376</w:t>
+                              <w:t>18.7762</w:t>
                             </w:r>
                           </w:p>
                         </w:tc>
@@ -2181,7 +2181,7 @@
                               <w:jc w:val="center"/>
                             </w:pPr>
                             <w:r>
-                              <w:t>163.9095</w:t>
+                              <w:t>1705.01</w:t>
                             </w:r>
                           </w:p>
                         </w:tc>
@@ -2220,7 +2220,7 @@
                               <w:jc w:val="center"/>
                             </w:pPr>
                             <w:r>
-                              <w:t>7.1032</w:t>
+                              <w:t>10.8474</w:t>
                             </w:r>
                           </w:p>
                         </w:tc>
@@ -2300,7 +2300,7 @@
                               <w:jc w:val="center"/>
                             </w:pPr>
                             <w:r>
-                              <w:t>162.7889</w:t>
+                              <w:t>1684.43</w:t>
                             </w:r>
                           </w:p>
                         </w:tc>
@@ -2339,7 +2339,7 @@
                               <w:jc w:val="center"/>
                             </w:pPr>
                             <w:r>
-                              <w:t>9.8760</w:t>
+                              <w:t>15.1889</w:t>
                             </w:r>
                           </w:p>
                         </w:tc>
@@ -3082,7 +3082,10 @@
                                     <w:jc w:val="center"/>
                                   </w:pPr>
                                   <w:r>
-                                    <w:t>0.0205</w:t>
+                                    <w:t>0.</w:t>
+                                  </w:r>
+                                  <w:r>
+                                    <w:t>2157</w:t>
                                   </w:r>
                                 </w:p>
                               </w:tc>
@@ -3095,7 +3098,7 @@
                                     <w:jc w:val="center"/>
                                   </w:pPr>
                                   <w:r>
-                                    <w:t>0.0201</w:t>
+                                    <w:t>0.1785</w:t>
                                   </w:r>
                                 </w:p>
                               </w:tc>
@@ -3108,7 +3111,10 @@
                                     <w:jc w:val="center"/>
                                   </w:pPr>
                                   <w:r>
-                                    <w:t>0.0201</w:t>
+                                    <w:t>0.</w:t>
+                                  </w:r>
+                                  <w:r>
+                                    <w:t>1800</w:t>
                                   </w:r>
                                 </w:p>
                               </w:tc>
@@ -3121,7 +3127,7 @@
                                     <w:jc w:val="center"/>
                                   </w:pPr>
                                   <w:r>
-                                    <w:t>0.0961</w:t>
+                                    <w:t>0.8649</w:t>
                                   </w:r>
                                 </w:p>
                               </w:tc>
@@ -3188,7 +3194,10 @@
                                     <w:jc w:val="center"/>
                                   </w:pPr>
                                   <w:r>
-                                    <w:t>0.0232</w:t>
+                                    <w:t>0.</w:t>
+                                  </w:r>
+                                  <w:r>
+                                    <w:t>2432</w:t>
                                   </w:r>
                                 </w:p>
                               </w:tc>
@@ -3201,7 +3210,10 @@
                                     <w:jc w:val="center"/>
                                   </w:pPr>
                                   <w:r>
-                                    <w:t>0.0227</w:t>
+                                    <w:t>0</w:t>
+                                  </w:r>
+                                  <w:r>
+                                    <w:t>.1963</w:t>
                                   </w:r>
                                 </w:p>
                               </w:tc>
@@ -3214,7 +3226,10 @@
                                     <w:jc w:val="center"/>
                                   </w:pPr>
                                   <w:r>
-                                    <w:t>0.0227</w:t>
+                                    <w:t>0.</w:t>
+                                  </w:r>
+                                  <w:r>
+                                    <w:t>1995</w:t>
                                   </w:r>
                                 </w:p>
                               </w:tc>
@@ -3227,7 +3242,7 @@
                                     <w:jc w:val="center"/>
                                   </w:pPr>
                                   <w:r>
-                                    <w:t>0.1882</w:t>
+                                    <w:t>1.6157</w:t>
                                   </w:r>
                                 </w:p>
                               </w:tc>
@@ -3294,7 +3309,10 @@
                                     <w:jc w:val="center"/>
                                   </w:pPr>
                                   <w:r>
-                                    <w:t>0.0213</w:t>
+                                    <w:t>0.</w:t>
+                                  </w:r>
+                                  <w:r>
+                                    <w:t>2213</w:t>
                                   </w:r>
                                 </w:p>
                               </w:tc>
@@ -3307,7 +3325,10 @@
                                     <w:jc w:val="center"/>
                                   </w:pPr>
                                   <w:r>
-                                    <w:t>0.0209</w:t>
+                                    <w:t>0.</w:t>
+                                  </w:r>
+                                  <w:r>
+                                    <w:t>1855</w:t>
                                   </w:r>
                                 </w:p>
                               </w:tc>
@@ -3320,7 +3341,10 @@
                                     <w:jc w:val="center"/>
                                   </w:pPr>
                                   <w:r>
-                                    <w:t>0.0209</w:t>
+                                    <w:t>0.</w:t>
+                                  </w:r>
+                                  <w:r>
+                                    <w:t>1875</w:t>
                                   </w:r>
                                 </w:p>
                               </w:tc>
@@ -3333,7 +3357,7 @@
                                     <w:jc w:val="center"/>
                                   </w:pPr>
                                   <w:r>
-                                    <w:t>0.1201</w:t>
+                                    <w:t>1.0977</w:t>
                                   </w:r>
                                 </w:p>
                               </w:tc>
@@ -3400,7 +3424,10 @@
                                     <w:jc w:val="center"/>
                                   </w:pPr>
                                   <w:r>
-                                    <w:t>0.0228</w:t>
+                                    <w:t>0.</w:t>
+                                  </w:r>
+                                  <w:r>
+                                    <w:t>2357</w:t>
                                   </w:r>
                                 </w:p>
                               </w:tc>
@@ -3413,7 +3440,10 @@
                                     <w:jc w:val="center"/>
                                   </w:pPr>
                                   <w:r>
-                                    <w:t>0.0223</w:t>
+                                    <w:t>0.</w:t>
+                                  </w:r>
+                                  <w:r>
+                                    <w:t>1905</w:t>
                                   </w:r>
                                 </w:p>
                               </w:tc>
@@ -3426,7 +3456,10 @@
                                     <w:jc w:val="center"/>
                                   </w:pPr>
                                   <w:r>
-                                    <w:t>0.0223</w:t>
+                                    <w:t>0</w:t>
+                                  </w:r>
+                                  <w:r>
+                                    <w:t>.1931</w:t>
                                   </w:r>
                                 </w:p>
                               </w:tc>
@@ -3439,7 +3472,7 @@
                                     <w:jc w:val="center"/>
                                   </w:pPr>
                                   <w:r>
-                                    <w:t>0.1597</w:t>
+                                    <w:t>1.3602</w:t>
                                   </w:r>
                                 </w:p>
                               </w:tc>
@@ -3835,7 +3868,10 @@
                               <w:jc w:val="center"/>
                             </w:pPr>
                             <w:r>
-                              <w:t>0.0205</w:t>
+                              <w:t>0.</w:t>
+                            </w:r>
+                            <w:r>
+                              <w:t>2157</w:t>
                             </w:r>
                           </w:p>
                         </w:tc>
@@ -3848,7 +3884,7 @@
                               <w:jc w:val="center"/>
                             </w:pPr>
                             <w:r>
-                              <w:t>0.0201</w:t>
+                              <w:t>0.1785</w:t>
                             </w:r>
                           </w:p>
                         </w:tc>
@@ -3861,7 +3897,10 @@
                               <w:jc w:val="center"/>
                             </w:pPr>
                             <w:r>
-                              <w:t>0.0201</w:t>
+                              <w:t>0.</w:t>
+                            </w:r>
+                            <w:r>
+                              <w:t>1800</w:t>
                             </w:r>
                           </w:p>
                         </w:tc>
@@ -3874,7 +3913,7 @@
                               <w:jc w:val="center"/>
                             </w:pPr>
                             <w:r>
-                              <w:t>0.0961</w:t>
+                              <w:t>0.8649</w:t>
                             </w:r>
                           </w:p>
                         </w:tc>
@@ -3941,7 +3980,10 @@
                               <w:jc w:val="center"/>
                             </w:pPr>
                             <w:r>
-                              <w:t>0.0232</w:t>
+                              <w:t>0.</w:t>
+                            </w:r>
+                            <w:r>
+                              <w:t>2432</w:t>
                             </w:r>
                           </w:p>
                         </w:tc>
@@ -3954,7 +3996,10 @@
                               <w:jc w:val="center"/>
                             </w:pPr>
                             <w:r>
-                              <w:t>0.0227</w:t>
+                              <w:t>0</w:t>
+                            </w:r>
+                            <w:r>
+                              <w:t>.1963</w:t>
                             </w:r>
                           </w:p>
                         </w:tc>
@@ -3967,7 +4012,10 @@
                               <w:jc w:val="center"/>
                             </w:pPr>
                             <w:r>
-                              <w:t>0.0227</w:t>
+                              <w:t>0.</w:t>
+                            </w:r>
+                            <w:r>
+                              <w:t>1995</w:t>
                             </w:r>
                           </w:p>
                         </w:tc>
@@ -3980,7 +4028,7 @@
                               <w:jc w:val="center"/>
                             </w:pPr>
                             <w:r>
-                              <w:t>0.1882</w:t>
+                              <w:t>1.6157</w:t>
                             </w:r>
                           </w:p>
                         </w:tc>
@@ -4047,7 +4095,10 @@
                               <w:jc w:val="center"/>
                             </w:pPr>
                             <w:r>
-                              <w:t>0.0213</w:t>
+                              <w:t>0.</w:t>
+                            </w:r>
+                            <w:r>
+                              <w:t>2213</w:t>
                             </w:r>
                           </w:p>
                         </w:tc>
@@ -4060,7 +4111,10 @@
                               <w:jc w:val="center"/>
                             </w:pPr>
                             <w:r>
-                              <w:t>0.0209</w:t>
+                              <w:t>0.</w:t>
+                            </w:r>
+                            <w:r>
+                              <w:t>1855</w:t>
                             </w:r>
                           </w:p>
                         </w:tc>
@@ -4073,7 +4127,10 @@
                               <w:jc w:val="center"/>
                             </w:pPr>
                             <w:r>
-                              <w:t>0.0209</w:t>
+                              <w:t>0.</w:t>
+                            </w:r>
+                            <w:r>
+                              <w:t>1875</w:t>
                             </w:r>
                           </w:p>
                         </w:tc>
@@ -4086,7 +4143,7 @@
                               <w:jc w:val="center"/>
                             </w:pPr>
                             <w:r>
-                              <w:t>0.1201</w:t>
+                              <w:t>1.0977</w:t>
                             </w:r>
                           </w:p>
                         </w:tc>
@@ -4153,7 +4210,10 @@
                               <w:jc w:val="center"/>
                             </w:pPr>
                             <w:r>
-                              <w:t>0.0228</w:t>
+                              <w:t>0.</w:t>
+                            </w:r>
+                            <w:r>
+                              <w:t>2357</w:t>
                             </w:r>
                           </w:p>
                         </w:tc>
@@ -4166,7 +4226,10 @@
                               <w:jc w:val="center"/>
                             </w:pPr>
                             <w:r>
-                              <w:t>0.0223</w:t>
+                              <w:t>0.</w:t>
+                            </w:r>
+                            <w:r>
+                              <w:t>1905</w:t>
                             </w:r>
                           </w:p>
                         </w:tc>
@@ -4179,7 +4242,10 @@
                               <w:jc w:val="center"/>
                             </w:pPr>
                             <w:r>
-                              <w:t>0.0223</w:t>
+                              <w:t>0</w:t>
+                            </w:r>
+                            <w:r>
+                              <w:t>.1931</w:t>
                             </w:r>
                           </w:p>
                         </w:tc>
@@ -4192,7 +4258,7 @@
                               <w:jc w:val="center"/>
                             </w:pPr>
                             <w:r>
-                              <w:t>0.1597</w:t>
+                              <w:t>1.3602</w:t>
                             </w:r>
                           </w:p>
                         </w:tc>
@@ -4368,7 +4434,7 @@
         <mc:AlternateContent>
           <mc:Choice Requires="wps">
             <w:drawing>
-              <wp:anchor distT="0" distB="0" distL="114300" distR="114300" simplePos="0" relativeHeight="251683840" behindDoc="0" locked="0" layoutInCell="1" allowOverlap="1" wp14:anchorId="04DDA1ED" wp14:editId="4599C056">
+              <wp:anchor distT="0" distB="0" distL="114300" distR="114300" simplePos="0" relativeHeight="251683840" behindDoc="0" locked="0" layoutInCell="1" allowOverlap="1" wp14:anchorId="04DDA1ED" wp14:editId="5C9B7788">
                 <wp:simplePos x="0" y="0"/>
                 <wp:positionH relativeFrom="column">
                   <wp:posOffset>0</wp:posOffset>
@@ -4377,7 +4443,7 @@
                   <wp:posOffset>-635</wp:posOffset>
                 </wp:positionV>
                 <wp:extent cx="6145078" cy="3075709"/>
-                <wp:effectExtent l="0" t="0" r="14605" b="10795"/>
+                <wp:effectExtent l="0" t="0" r="27305" b="10795"/>
                 <wp:wrapNone/>
                 <wp:docPr id="1532338906" name="Text Box 1532338906"/>
                 <wp:cNvGraphicFramePr/>
@@ -4415,21 +4481,44 @@
                             </w:pPr>
                             <w:r>
                               <w:rPr>
+                                <w:noProof/>
                                 <w:color w:val="FF0000"/>
                               </w:rPr>
-                              <w:t>[copy and paste your figure 1c here</w:t>
-                            </w:r>
-                            <w:r>
-                              <w:rPr>
-                                <w:color w:val="FF0000"/>
-                              </w:rPr>
-                              <w:t xml:space="preserve"> – 2 subplots</w:t>
-                            </w:r>
-                            <w:r>
-                              <w:rPr>
-                                <w:color w:val="FF0000"/>
-                              </w:rPr>
-                              <w:t>]</w:t>
+                              <w:drawing>
+                                <wp:inline distT="0" distB="0" distL="0" distR="0" wp14:anchorId="0A9E6C54" wp14:editId="246F5002">
+                                  <wp:extent cx="5654675" cy="2977515"/>
+                                  <wp:effectExtent l="0" t="0" r="3175" b="0"/>
+                                  <wp:docPr id="1265104070" name="Picture 10" descr="A comparison of a graph&#10;&#10;Description automatically generated with medium confidence"/>
+                                  <wp:cNvGraphicFramePr>
+                                    <a:graphicFrameLocks xmlns:a="http://schemas.openxmlformats.org/drawingml/2006/main" noChangeAspect="1"/>
+                                  </wp:cNvGraphicFramePr>
+                                  <a:graphic xmlns:a="http://schemas.openxmlformats.org/drawingml/2006/main">
+                                    <a:graphicData uri="http://schemas.openxmlformats.org/drawingml/2006/picture">
+                                      <pic:pic xmlns:pic="http://schemas.openxmlformats.org/drawingml/2006/picture">
+                                        <pic:nvPicPr>
+                                          <pic:cNvPr id="1265104070" name="Picture 10" descr="A comparison of a graph&#10;&#10;Description automatically generated with medium confidence"/>
+                                          <pic:cNvPicPr/>
+                                        </pic:nvPicPr>
+                                        <pic:blipFill>
+                                          <a:blip r:embed="rId7"/>
+                                          <a:stretch>
+                                            <a:fillRect/>
+                                          </a:stretch>
+                                        </pic:blipFill>
+                                        <pic:spPr>
+                                          <a:xfrm>
+                                            <a:off x="0" y="0"/>
+                                            <a:ext cx="5654675" cy="2977515"/>
+                                          </a:xfrm>
+                                          <a:prstGeom prst="rect">
+                                            <a:avLst/>
+                                          </a:prstGeom>
+                                        </pic:spPr>
+                                      </pic:pic>
+                                    </a:graphicData>
+                                  </a:graphic>
+                                </wp:inline>
+                              </w:drawing>
                             </w:r>
                           </w:p>
                         </w:txbxContent>
@@ -4463,21 +4552,44 @@
                       </w:pPr>
                       <w:r>
                         <w:rPr>
+                          <w:noProof/>
                           <w:color w:val="FF0000"/>
                         </w:rPr>
-                        <w:t>[copy and paste your figure 1c here</w:t>
-                      </w:r>
-                      <w:r>
-                        <w:rPr>
-                          <w:color w:val="FF0000"/>
-                        </w:rPr>
-                        <w:t xml:space="preserve"> – 2 subplots</w:t>
-                      </w:r>
-                      <w:r>
-                        <w:rPr>
-                          <w:color w:val="FF0000"/>
-                        </w:rPr>
-                        <w:t>]</w:t>
+                        <w:drawing>
+                          <wp:inline distT="0" distB="0" distL="0" distR="0" wp14:anchorId="0A9E6C54" wp14:editId="246F5002">
+                            <wp:extent cx="5654675" cy="2977515"/>
+                            <wp:effectExtent l="0" t="0" r="3175" b="0"/>
+                            <wp:docPr id="1265104070" name="Picture 10" descr="A comparison of a graph&#10;&#10;Description automatically generated with medium confidence"/>
+                            <wp:cNvGraphicFramePr>
+                              <a:graphicFrameLocks xmlns:a="http://schemas.openxmlformats.org/drawingml/2006/main" noChangeAspect="1"/>
+                            </wp:cNvGraphicFramePr>
+                            <a:graphic xmlns:a="http://schemas.openxmlformats.org/drawingml/2006/main">
+                              <a:graphicData uri="http://schemas.openxmlformats.org/drawingml/2006/picture">
+                                <pic:pic xmlns:pic="http://schemas.openxmlformats.org/drawingml/2006/picture">
+                                  <pic:nvPicPr>
+                                    <pic:cNvPr id="1265104070" name="Picture 10" descr="A comparison of a graph&#10;&#10;Description automatically generated with medium confidence"/>
+                                    <pic:cNvPicPr/>
+                                  </pic:nvPicPr>
+                                  <pic:blipFill>
+                                    <a:blip r:embed="rId7"/>
+                                    <a:stretch>
+                                      <a:fillRect/>
+                                    </a:stretch>
+                                  </pic:blipFill>
+                                  <pic:spPr>
+                                    <a:xfrm>
+                                      <a:off x="0" y="0"/>
+                                      <a:ext cx="5654675" cy="2977515"/>
+                                    </a:xfrm>
+                                    <a:prstGeom prst="rect">
+                                      <a:avLst/>
+                                    </a:prstGeom>
+                                  </pic:spPr>
+                                </pic:pic>
+                              </a:graphicData>
+                            </a:graphic>
+                          </wp:inline>
+                        </w:drawing>
                       </w:r>
                     </w:p>
                   </w:txbxContent>
@@ -4494,7 +4606,7 @@
         <mc:AlternateContent>
           <mc:Choice Requires="wps">
             <w:drawing>
-              <wp:anchor distT="0" distB="0" distL="114300" distR="114300" simplePos="0" relativeHeight="251684864" behindDoc="0" locked="0" layoutInCell="1" allowOverlap="1" wp14:anchorId="367488C5" wp14:editId="2FAFCC21">
+              <wp:anchor distT="0" distB="0" distL="114300" distR="114300" simplePos="0" relativeHeight="251684864" behindDoc="0" locked="0" layoutInCell="1" allowOverlap="1" wp14:anchorId="367488C5" wp14:editId="570F8361">
                 <wp:simplePos x="0" y="0"/>
                 <wp:positionH relativeFrom="column">
                   <wp:posOffset>0</wp:posOffset>
@@ -4645,33 +4757,7 @@
                                 <w:sz w:val="20"/>
                                 <w:szCs w:val="20"/>
                               </w:rPr>
-                              <w:t xml:space="preserve"> </w:t>
-                            </w:r>
-                            <w:proofErr w:type="gramStart"/>
-                            <w:r>
-                              <w:rPr>
-                                <w:rFonts w:eastAsia="+mn-ea"/>
-                                <w:i w:val="0"/>
-                                <w:iCs w:val="0"/>
-                                <w:color w:val="000000" w:themeColor="text1"/>
-                                <w:kern w:val="24"/>
-                                <w:sz w:val="20"/>
-                                <w:szCs w:val="20"/>
-                              </w:rPr>
-                              <w:t>Zoomed</w:t>
-                            </w:r>
-                            <w:proofErr w:type="gramEnd"/>
-                            <w:r>
-                              <w:rPr>
-                                <w:rFonts w:eastAsia="+mn-ea"/>
-                                <w:i w:val="0"/>
-                                <w:iCs w:val="0"/>
-                                <w:color w:val="000000" w:themeColor="text1"/>
-                                <w:kern w:val="24"/>
-                                <w:sz w:val="20"/>
-                                <w:szCs w:val="20"/>
-                              </w:rPr>
-                              <w:t xml:space="preserve"> in plot of theoretical curves of effectiveness on the y-axis and number of transfer units on the x-axis (</w:t>
+                              <w:t xml:space="preserve"> Zoomed in plot of theoretical curves of effectiveness on the y-axis and number of transfer units on the x-axis (</w:t>
                             </w:r>
                             <w:r>
                               <w:rPr>
@@ -4834,33 +4920,7 @@
                           <w:sz w:val="20"/>
                           <w:szCs w:val="20"/>
                         </w:rPr>
-                        <w:t xml:space="preserve"> </w:t>
-                      </w:r>
-                      <w:proofErr w:type="gramStart"/>
-                      <w:r>
-                        <w:rPr>
-                          <w:rFonts w:eastAsia="+mn-ea"/>
-                          <w:i w:val="0"/>
-                          <w:iCs w:val="0"/>
-                          <w:color w:val="000000" w:themeColor="text1"/>
-                          <w:kern w:val="24"/>
-                          <w:sz w:val="20"/>
-                          <w:szCs w:val="20"/>
-                        </w:rPr>
-                        <w:t>Zoomed</w:t>
-                      </w:r>
-                      <w:proofErr w:type="gramEnd"/>
-                      <w:r>
-                        <w:rPr>
-                          <w:rFonts w:eastAsia="+mn-ea"/>
-                          <w:i w:val="0"/>
-                          <w:iCs w:val="0"/>
-                          <w:color w:val="000000" w:themeColor="text1"/>
-                          <w:kern w:val="24"/>
-                          <w:sz w:val="20"/>
-                          <w:szCs w:val="20"/>
-                        </w:rPr>
-                        <w:t xml:space="preserve"> in plot of theoretical curves of effectiveness on the y-axis and number of transfer units on the x-axis (</w:t>
+                        <w:t xml:space="preserve"> Zoomed in plot of theoretical curves of effectiveness on the y-axis and number of transfer units on the x-axis (</w:t>
                       </w:r>
                       <w:r>
                         <w:rPr>
@@ -4956,16 +5016,16 @@
         <mc:AlternateContent>
           <mc:Choice Requires="wps">
             <w:drawing>
-              <wp:anchor distT="0" distB="0" distL="114300" distR="114300" simplePos="0" relativeHeight="251686912" behindDoc="0" locked="0" layoutInCell="1" allowOverlap="1" wp14:anchorId="2B778E34" wp14:editId="79BF82E9">
+              <wp:anchor distT="0" distB="0" distL="114300" distR="114300" simplePos="0" relativeHeight="251686912" behindDoc="0" locked="0" layoutInCell="1" allowOverlap="1" wp14:anchorId="2B778E34" wp14:editId="31A9164A">
                 <wp:simplePos x="0" y="0"/>
                 <wp:positionH relativeFrom="column">
-                  <wp:posOffset>86995</wp:posOffset>
+                  <wp:posOffset>88900</wp:posOffset>
                 </wp:positionH>
                 <wp:positionV relativeFrom="paragraph">
-                  <wp:posOffset>1242695</wp:posOffset>
+                  <wp:posOffset>1242060</wp:posOffset>
                 </wp:positionV>
-                <wp:extent cx="5975985" cy="1207770"/>
-                <wp:effectExtent l="0" t="0" r="18415" b="11430"/>
+                <wp:extent cx="5975985" cy="1543050"/>
+                <wp:effectExtent l="0" t="0" r="24765" b="19050"/>
                 <wp:wrapTopAndBottom/>
                 <wp:docPr id="1267066333" name="Text Box 1"/>
                 <wp:cNvGraphicFramePr/>
@@ -4976,7 +5036,7 @@
                       <wps:spPr>
                         <a:xfrm>
                           <a:off x="0" y="0"/>
-                          <a:ext cx="5975985" cy="1207770"/>
+                          <a:ext cx="5975985" cy="1543050"/>
                         </a:xfrm>
                         <a:prstGeom prst="rect">
                           <a:avLst/>
@@ -4994,7 +5054,41 @@
                         <w:txbxContent>
                           <w:p>
                             <w:r>
-                              <w:t>2a. [insert your response here]</w:t>
+                              <w:t xml:space="preserve">2a. </w:t>
+                            </w:r>
+                            <w:r>
+                              <w:t>The range of percent differences for the heat transfer is 9.11% to 18.78%. The range of percent uncertainty in the calculated heat transfer rates is 4.92% to 5.52% and 6.22% to 7.15% for the cold fluid heat transfer and hot fluid heat transfer respectively. Collectively, the uncertainty in the measurements helps to explain the observed difference between q</w:t>
+                            </w:r>
+                            <w:r>
+                              <w:rPr>
+                                <w:vertAlign w:val="subscript"/>
+                              </w:rPr>
+                              <w:t>c</w:t>
+                            </w:r>
+                            <w:r>
+                              <w:t xml:space="preserve"> and </w:t>
+                            </w:r>
+                            <w:proofErr w:type="spellStart"/>
+                            <w:r>
+                              <w:t>q</w:t>
+                            </w:r>
+                            <w:r>
+                              <w:rPr>
+                                <w:vertAlign w:val="subscript"/>
+                              </w:rPr>
+                              <w:t>h</w:t>
+                            </w:r>
+                            <w:proofErr w:type="spellEnd"/>
+                            <w:r>
+                              <w:t xml:space="preserve"> because the max percent uncertainty for each respectively is 5.52% and 7.15%. This max difference leads to discrepancies in actual physical phenomena and our recorded data which can explain the </w:t>
+                            </w:r>
+                            <w:proofErr w:type="spellStart"/>
+                            <w:r>
+                              <w:t>discprepancy</w:t>
+                            </w:r>
+                            <w:proofErr w:type="spellEnd"/>
+                            <w:r>
+                              <w:t xml:space="preserve"> between the hot fluid heat transfer and the cold fluid heat transfer. </w:t>
                             </w:r>
                           </w:p>
                         </w:txbxContent>
@@ -5016,12 +5110,46 @@
           </mc:Choice>
           <mc:Fallback>
             <w:pict>
-              <v:shape w14:anchorId="2B778E34" id="Text Box 1" o:spid="_x0000_s1032" type="#_x0000_t202" style="position:absolute;margin-left:6.85pt;margin-top:97.85pt;width:470.55pt;height:95.1pt;z-index:251686912;visibility:visible;mso-wrap-style:square;mso-height-percent:0;mso-wrap-distance-left:9pt;mso-wrap-distance-top:0;mso-wrap-distance-right:9pt;mso-wrap-distance-bottom:0;mso-position-horizontal:absolute;mso-position-horizontal-relative:text;mso-position-vertical:absolute;mso-position-vertical-relative:text;mso-height-percent:0;mso-height-relative:margin;v-text-anchor:top" o:gfxdata="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" fillcolor="white [3201]" strokeweight=".5pt">
+              <v:shape w14:anchorId="2B778E34" id="Text Box 1" o:spid="_x0000_s1032" type="#_x0000_t202" style="position:absolute;margin-left:7pt;margin-top:97.8pt;width:470.55pt;height:121.5pt;z-index:251686912;visibility:visible;mso-wrap-style:square;mso-height-percent:0;mso-wrap-distance-left:9pt;mso-wrap-distance-top:0;mso-wrap-distance-right:9pt;mso-wrap-distance-bottom:0;mso-position-horizontal:absolute;mso-position-horizontal-relative:text;mso-position-vertical:absolute;mso-position-vertical-relative:text;mso-height-percent:0;mso-height-relative:margin;v-text-anchor:top" o:gfxdata="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" fillcolor="white [3201]" strokeweight=".5pt">
                 <v:textbox>
                   <w:txbxContent>
                     <w:p>
                       <w:r>
-                        <w:t>2a. [insert your response here]</w:t>
+                        <w:t xml:space="preserve">2a. </w:t>
+                      </w:r>
+                      <w:r>
+                        <w:t>The range of percent differences for the heat transfer is 9.11% to 18.78%. The range of percent uncertainty in the calculated heat transfer rates is 4.92% to 5.52% and 6.22% to 7.15% for the cold fluid heat transfer and hot fluid heat transfer respectively. Collectively, the uncertainty in the measurements helps to explain the observed difference between q</w:t>
+                      </w:r>
+                      <w:r>
+                        <w:rPr>
+                          <w:vertAlign w:val="subscript"/>
+                        </w:rPr>
+                        <w:t>c</w:t>
+                      </w:r>
+                      <w:r>
+                        <w:t xml:space="preserve"> and </w:t>
+                      </w:r>
+                      <w:proofErr w:type="spellStart"/>
+                      <w:r>
+                        <w:t>q</w:t>
+                      </w:r>
+                      <w:r>
+                        <w:rPr>
+                          <w:vertAlign w:val="subscript"/>
+                        </w:rPr>
+                        <w:t>h</w:t>
+                      </w:r>
+                      <w:proofErr w:type="spellEnd"/>
+                      <w:r>
+                        <w:t xml:space="preserve"> because the max percent uncertainty for each respectively is 5.52% and 7.15%. This max difference leads to discrepancies in actual physical phenomena and our recorded data which can explain the </w:t>
+                      </w:r>
+                      <w:proofErr w:type="spellStart"/>
+                      <w:r>
+                        <w:t>discprepancy</w:t>
+                      </w:r>
+                      <w:proofErr w:type="spellEnd"/>
+                      <w:r>
+                        <w:t xml:space="preserve"> between the hot fluid heat transfer and the cold fluid heat transfer. </w:t>
                       </w:r>
                     </w:p>
                   </w:txbxContent>
@@ -5056,7 +5184,7 @@
                     <pic:cNvPicPr/>
                   </pic:nvPicPr>
                   <pic:blipFill>
-                    <a:blip r:embed="rId7"/>
+                    <a:blip r:embed="rId8"/>
                     <a:stretch>
                       <a:fillRect/>
                     </a:stretch>
@@ -5104,16 +5232,16 @@
         <mc:AlternateContent>
           <mc:Choice Requires="wps">
             <w:drawing>
-              <wp:anchor distT="0" distB="0" distL="114300" distR="114300" simplePos="0" relativeHeight="251691008" behindDoc="0" locked="0" layoutInCell="1" allowOverlap="1" wp14:anchorId="496E3080" wp14:editId="2605535F">
+              <wp:anchor distT="0" distB="0" distL="114300" distR="114300" simplePos="0" relativeHeight="251691008" behindDoc="0" locked="0" layoutInCell="1" allowOverlap="1" wp14:anchorId="496E3080" wp14:editId="70E7281F">
                 <wp:simplePos x="0" y="0"/>
                 <wp:positionH relativeFrom="column">
-                  <wp:posOffset>86995</wp:posOffset>
+                  <wp:posOffset>88900</wp:posOffset>
                 </wp:positionH>
                 <wp:positionV relativeFrom="paragraph">
-                  <wp:posOffset>1025525</wp:posOffset>
+                  <wp:posOffset>1024890</wp:posOffset>
                 </wp:positionV>
-                <wp:extent cx="5975985" cy="1153795"/>
-                <wp:effectExtent l="0" t="0" r="18415" b="14605"/>
+                <wp:extent cx="5975985" cy="1581150"/>
+                <wp:effectExtent l="0" t="0" r="24765" b="19050"/>
                 <wp:wrapTopAndBottom/>
                 <wp:docPr id="1522093904" name="Text Box 1"/>
                 <wp:cNvGraphicFramePr/>
@@ -5124,7 +5252,7 @@
                       <wps:spPr>
                         <a:xfrm>
                           <a:off x="0" y="0"/>
-                          <a:ext cx="5975985" cy="1153795"/>
+                          <a:ext cx="5975985" cy="1581150"/>
                         </a:xfrm>
                         <a:prstGeom prst="rect">
                           <a:avLst/>
@@ -5142,7 +5270,18 @@
                         <w:txbxContent>
                           <w:p>
                             <w:r>
-                              <w:t>2b. [insert your response here]</w:t>
+                              <w:t xml:space="preserve">The percent differences in effectiveness obtained in the measurements compared to theory are 0.86%, 1.62%, 1.10%, and 1.36% for flow case 1, case 2, case 3, and case 4 respectively. </w:t>
+                            </w:r>
+                            <w:r>
+                              <w:t xml:space="preserve">The theory does adequately describe the observations because of such a low percent difference between the values. It is possible to use theory to predict the effectiveness of flow rates of 0.3 kg/s for the cold fluid and 0.4kg/s for the hot fluid. This is because these flow rates are close to or within range of the experimental flow rates used to find the low percent difference in effectiveness. </w:t>
+                            </w:r>
+                            <w:proofErr w:type="spellStart"/>
+                            <w:r>
+                              <w:t>Therefor</w:t>
+                            </w:r>
+                            <w:proofErr w:type="spellEnd"/>
+                            <w:r>
+                              <w:t xml:space="preserve">, we can reliably assume that these flow rates would have similar behavior to the experimental conclusions. </w:t>
                             </w:r>
                           </w:p>
                         </w:txbxContent>
@@ -5164,12 +5303,23 @@
           </mc:Choice>
           <mc:Fallback>
             <w:pict>
-              <v:shape w14:anchorId="496E3080" id="_x0000_s1033" type="#_x0000_t202" style="position:absolute;margin-left:6.85pt;margin-top:80.75pt;width:470.55pt;height:90.85pt;z-index:251691008;visibility:visible;mso-wrap-style:square;mso-height-percent:0;mso-wrap-distance-left:9pt;mso-wrap-distance-top:0;mso-wrap-distance-right:9pt;mso-wrap-distance-bottom:0;mso-position-horizontal:absolute;mso-position-horizontal-relative:text;mso-position-vertical:absolute;mso-position-vertical-relative:text;mso-height-percent:0;mso-height-relative:margin;v-text-anchor:top" o:gfxdata="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" fillcolor="white [3201]" strokeweight=".5pt">
+              <v:shape w14:anchorId="496E3080" id="_x0000_s1033" type="#_x0000_t202" style="position:absolute;margin-left:7pt;margin-top:80.7pt;width:470.55pt;height:124.5pt;z-index:251691008;visibility:visible;mso-wrap-style:square;mso-height-percent:0;mso-wrap-distance-left:9pt;mso-wrap-distance-top:0;mso-wrap-distance-right:9pt;mso-wrap-distance-bottom:0;mso-position-horizontal:absolute;mso-position-horizontal-relative:text;mso-position-vertical:absolute;mso-position-vertical-relative:text;mso-height-percent:0;mso-height-relative:margin;v-text-anchor:top" o:gfxdata="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" fillcolor="white [3201]" strokeweight=".5pt">
                 <v:textbox>
                   <w:txbxContent>
                     <w:p>
                       <w:r>
-                        <w:t>2b. [insert your response here]</w:t>
+                        <w:t xml:space="preserve">The percent differences in effectiveness obtained in the measurements compared to theory are 0.86%, 1.62%, 1.10%, and 1.36% for flow case 1, case 2, case 3, and case 4 respectively. </w:t>
+                      </w:r>
+                      <w:r>
+                        <w:t xml:space="preserve">The theory does adequately describe the observations because of such a low percent difference between the values. It is possible to use theory to predict the effectiveness of flow rates of 0.3 kg/s for the cold fluid and 0.4kg/s for the hot fluid. This is because these flow rates are close to or within range of the experimental flow rates used to find the low percent difference in effectiveness. </w:t>
+                      </w:r>
+                      <w:proofErr w:type="spellStart"/>
+                      <w:r>
+                        <w:t>Therefor</w:t>
+                      </w:r>
+                      <w:proofErr w:type="spellEnd"/>
+                      <w:r>
+                        <w:t xml:space="preserve">, we can reliably assume that these flow rates would have similar behavior to the experimental conclusions. </w:t>
                       </w:r>
                     </w:p>
                   </w:txbxContent>
@@ -5201,7 +5351,7 @@
                     <pic:cNvPicPr/>
                   </pic:nvPicPr>
                   <pic:blipFill>
-                    <a:blip r:embed="rId8"/>
+                    <a:blip r:embed="rId9"/>
                     <a:stretch>
                       <a:fillRect/>
                     </a:stretch>
@@ -5343,7 +5493,7 @@
                     <pic:cNvPicPr/>
                   </pic:nvPicPr>
                   <pic:blipFill>
-                    <a:blip r:embed="rId9"/>
+                    <a:blip r:embed="rId10"/>
                     <a:stretch>
                       <a:fillRect/>
                     </a:stretch>
@@ -5372,9 +5522,9 @@
       </w:pPr>
     </w:p>
     <w:sectPr>
-      <w:headerReference w:type="default" r:id="rId10"/>
-      <w:footerReference w:type="even" r:id="rId11"/>
-      <w:footerReference w:type="default" r:id="rId12"/>
+      <w:headerReference w:type="default" r:id="rId11"/>
+      <w:footerReference w:type="even" r:id="rId12"/>
+      <w:footerReference w:type="default" r:id="rId13"/>
       <w:pgSz w:w="12240" w:h="15840"/>
       <w:pgMar w:top="1080" w:right="1440" w:bottom="1080" w:left="1440" w:header="720" w:footer="720" w:gutter="0"/>
       <w:cols w:space="720"/>

</xml_diff>

<commit_message>
12524 750PM from laptop
</commit_message>
<xml_diff>
--- a/2024/Fall 2024/TFES Lab/Heat Exchanger/HeatExchangerLab_ME4650_Template.docx
+++ b/2024/Fall 2024/TFES Lab/Heat Exchanger/HeatExchangerLab_ME4650_Template.docx
@@ -4995,16 +4995,6 @@
           <w:color w:val="000000" w:themeColor="text1"/>
         </w:rPr>
       </w:pPr>
-    </w:p>
-    <w:p>
-      <w:pPr>
-        <w:rPr>
-          <w:rFonts w:ascii="HELVETICA OBLIQUE" w:hAnsi="HELVETICA OBLIQUE"/>
-          <w:i/>
-          <w:iCs/>
-          <w:color w:val="000000" w:themeColor="text1"/>
-        </w:rPr>
-      </w:pPr>
       <w:r>
         <w:rPr>
           <w:rFonts w:ascii="Helvetica" w:hAnsi="Helvetica"/>
@@ -5016,13 +5006,13 @@
         <mc:AlternateContent>
           <mc:Choice Requires="wps">
             <w:drawing>
-              <wp:anchor distT="0" distB="0" distL="114300" distR="114300" simplePos="0" relativeHeight="251686912" behindDoc="0" locked="0" layoutInCell="1" allowOverlap="1" wp14:anchorId="2B778E34" wp14:editId="31A9164A">
+              <wp:anchor distT="0" distB="0" distL="114300" distR="114300" simplePos="0" relativeHeight="251656704" behindDoc="0" locked="0" layoutInCell="1" allowOverlap="1" wp14:anchorId="2B778E34" wp14:editId="48C6D792">
                 <wp:simplePos x="0" y="0"/>
                 <wp:positionH relativeFrom="column">
-                  <wp:posOffset>88900</wp:posOffset>
+                  <wp:posOffset>82550</wp:posOffset>
                 </wp:positionH>
                 <wp:positionV relativeFrom="paragraph">
-                  <wp:posOffset>1242060</wp:posOffset>
+                  <wp:posOffset>1366520</wp:posOffset>
                 </wp:positionV>
                 <wp:extent cx="5975985" cy="1543050"/>
                 <wp:effectExtent l="0" t="0" r="24765" b="19050"/>
@@ -5110,7 +5100,7 @@
           </mc:Choice>
           <mc:Fallback>
             <w:pict>
-              <v:shape w14:anchorId="2B778E34" id="Text Box 1" o:spid="_x0000_s1032" type="#_x0000_t202" style="position:absolute;margin-left:7pt;margin-top:97.8pt;width:470.55pt;height:121.5pt;z-index:251686912;visibility:visible;mso-wrap-style:square;mso-height-percent:0;mso-wrap-distance-left:9pt;mso-wrap-distance-top:0;mso-wrap-distance-right:9pt;mso-wrap-distance-bottom:0;mso-position-horizontal:absolute;mso-position-horizontal-relative:text;mso-position-vertical:absolute;mso-position-vertical-relative:text;mso-height-percent:0;mso-height-relative:margin;v-text-anchor:top" o:gfxdata="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" fillcolor="white [3201]" strokeweight=".5pt">
+              <v:shape w14:anchorId="2B778E34" id="Text Box 1" o:spid="_x0000_s1032" type="#_x0000_t202" style="position:absolute;margin-left:6.5pt;margin-top:107.6pt;width:470.55pt;height:121.5pt;z-index:251656704;visibility:visible;mso-wrap-style:square;mso-height-percent:0;mso-wrap-distance-left:9pt;mso-wrap-distance-top:0;mso-wrap-distance-right:9pt;mso-wrap-distance-bottom:0;mso-position-horizontal:absolute;mso-position-horizontal-relative:text;mso-position-vertical:absolute;mso-position-vertical-relative:text;mso-height-percent:0;mso-height-relative:margin;v-text-anchor:top" o:gfxdata="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" fillcolor="white [3201]" strokeweight=".5pt">
                 <v:textbox>
                   <w:txbxContent>
                     <w:p>
@@ -5160,6 +5150,16 @@
           </mc:Fallback>
         </mc:AlternateContent>
       </w:r>
+    </w:p>
+    <w:p>
+      <w:pPr>
+        <w:rPr>
+          <w:rFonts w:ascii="HELVETICA OBLIQUE" w:hAnsi="HELVETICA OBLIQUE"/>
+          <w:i/>
+          <w:iCs/>
+          <w:color w:val="000000" w:themeColor="text1"/>
+        </w:rPr>
+      </w:pPr>
       <w:r>
         <w:rPr>
           <w:rFonts w:ascii="Helvetica" w:hAnsi="Helvetica"/>
@@ -5232,7 +5232,7 @@
         <mc:AlternateContent>
           <mc:Choice Requires="wps">
             <w:drawing>
-              <wp:anchor distT="0" distB="0" distL="114300" distR="114300" simplePos="0" relativeHeight="251691008" behindDoc="0" locked="0" layoutInCell="1" allowOverlap="1" wp14:anchorId="496E3080" wp14:editId="70E7281F">
+              <wp:anchor distT="0" distB="0" distL="114300" distR="114300" simplePos="0" relativeHeight="251691008" behindDoc="0" locked="0" layoutInCell="1" allowOverlap="1" wp14:anchorId="496E3080" wp14:editId="319B0DA1">
                 <wp:simplePos x="0" y="0"/>
                 <wp:positionH relativeFrom="column">
                   <wp:posOffset>88900</wp:posOffset>
@@ -5378,13 +5378,6 @@
           <w:color w:val="FF0000"/>
         </w:rPr>
       </w:pPr>
-    </w:p>
-    <w:p>
-      <w:pPr>
-        <w:rPr>
-          <w:color w:val="FF0000"/>
-        </w:rPr>
-      </w:pPr>
       <w:r>
         <w:rPr>
           <w:rFonts w:ascii="Helvetica" w:hAnsi="Helvetica"/>
@@ -5396,16 +5389,16 @@
         <mc:AlternateContent>
           <mc:Choice Requires="wps">
             <w:drawing>
-              <wp:anchor distT="0" distB="0" distL="114300" distR="114300" simplePos="0" relativeHeight="251688960" behindDoc="0" locked="0" layoutInCell="1" allowOverlap="1" wp14:anchorId="728E5FE9" wp14:editId="67204E02">
+              <wp:anchor distT="0" distB="0" distL="114300" distR="114300" simplePos="0" relativeHeight="251658752" behindDoc="0" locked="0" layoutInCell="1" allowOverlap="1" wp14:anchorId="728E5FE9" wp14:editId="28F3D097">
                 <wp:simplePos x="0" y="0"/>
                 <wp:positionH relativeFrom="column">
-                  <wp:posOffset>119380</wp:posOffset>
+                  <wp:posOffset>25400</wp:posOffset>
                 </wp:positionH>
                 <wp:positionV relativeFrom="paragraph">
-                  <wp:posOffset>1199515</wp:posOffset>
+                  <wp:posOffset>2893060</wp:posOffset>
                 </wp:positionV>
-                <wp:extent cx="5975985" cy="1143000"/>
-                <wp:effectExtent l="0" t="0" r="18415" b="12700"/>
+                <wp:extent cx="5975985" cy="1346200"/>
+                <wp:effectExtent l="0" t="0" r="24765" b="25400"/>
                 <wp:wrapTopAndBottom/>
                 <wp:docPr id="2054617252" name="Text Box 1"/>
                 <wp:cNvGraphicFramePr/>
@@ -5416,7 +5409,7 @@
                       <wps:spPr>
                         <a:xfrm>
                           <a:off x="0" y="0"/>
-                          <a:ext cx="5975985" cy="1143000"/>
+                          <a:ext cx="5975985" cy="1346200"/>
                         </a:xfrm>
                         <a:prstGeom prst="rect">
                           <a:avLst/>
@@ -5434,7 +5427,34 @@
                         <w:txbxContent>
                           <w:p>
                             <w:r>
-                              <w:t>2c. [insert your response here]</w:t>
+                              <w:t xml:space="preserve">2c. </w:t>
+                            </w:r>
+                            <w:r>
+                              <w:t xml:space="preserve">The estimated heat transfer to the surroundings due to </w:t>
+                            </w:r>
+                            <w:proofErr w:type="spellStart"/>
+                            <w:r>
+                              <w:t>convenction</w:t>
+                            </w:r>
+                            <w:proofErr w:type="spellEnd"/>
+                            <w:r>
+                              <w:t xml:space="preserve"> is 0.002465, 0.002599, 0.00266, and 0.00267 kilowatts for cases 1, 2, 3, and 4 respectively. The estimated heat transfer to the surroundings due to radiation is 0.003198, 0.003350, 0.003417, and 0.003427 kilowatts for cases 1, 2, 3, and 4 respectively. These losses are not important to the </w:t>
+                            </w:r>
+                            <w:proofErr w:type="gramStart"/>
+                            <w:r>
+                              <w:t>experiment</w:t>
+                            </w:r>
+                            <w:proofErr w:type="gramEnd"/>
+                            <w:r>
+                              <w:t xml:space="preserve"> and I would not recommend insulating/ </w:t>
+                            </w:r>
+                            <w:proofErr w:type="spellStart"/>
+                            <w:r>
+                              <w:t>convering</w:t>
+                            </w:r>
+                            <w:proofErr w:type="spellEnd"/>
+                            <w:r>
+                              <w:t xml:space="preserve"> the shell. This is because the heat transfer between the moving fluids are magnitudes greater than the heat transfer to the surroundings which means the effects of convection and radiation are negligible. </w:t>
                             </w:r>
                           </w:p>
                         </w:txbxContent>
@@ -5456,12 +5476,39 @@
           </mc:Choice>
           <mc:Fallback>
             <w:pict>
-              <v:shape w14:anchorId="728E5FE9" id="_x0000_s1034" type="#_x0000_t202" style="position:absolute;margin-left:9.4pt;margin-top:94.45pt;width:470.55pt;height:90pt;z-index:251688960;visibility:visible;mso-wrap-style:square;mso-height-percent:0;mso-wrap-distance-left:9pt;mso-wrap-distance-top:0;mso-wrap-distance-right:9pt;mso-wrap-distance-bottom:0;mso-position-horizontal:absolute;mso-position-horizontal-relative:text;mso-position-vertical:absolute;mso-position-vertical-relative:text;mso-height-percent:0;mso-height-relative:margin;v-text-anchor:top" o:gfxdata="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" fillcolor="white [3201]" strokeweight=".5pt">
+              <v:shape w14:anchorId="728E5FE9" id="_x0000_s1034" type="#_x0000_t202" style="position:absolute;margin-left:2pt;margin-top:227.8pt;width:470.55pt;height:106pt;z-index:251658752;visibility:visible;mso-wrap-style:square;mso-height-percent:0;mso-wrap-distance-left:9pt;mso-wrap-distance-top:0;mso-wrap-distance-right:9pt;mso-wrap-distance-bottom:0;mso-position-horizontal:absolute;mso-position-horizontal-relative:text;mso-position-vertical:absolute;mso-position-vertical-relative:text;mso-height-percent:0;mso-height-relative:margin;v-text-anchor:top" o:gfxdata="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" fillcolor="white [3201]" strokeweight=".5pt">
                 <v:textbox>
                   <w:txbxContent>
                     <w:p>
                       <w:r>
-                        <w:t>2c. [insert your response here]</w:t>
+                        <w:t xml:space="preserve">2c. </w:t>
+                      </w:r>
+                      <w:r>
+                        <w:t xml:space="preserve">The estimated heat transfer to the surroundings due to </w:t>
+                      </w:r>
+                      <w:proofErr w:type="spellStart"/>
+                      <w:r>
+                        <w:t>convenction</w:t>
+                      </w:r>
+                      <w:proofErr w:type="spellEnd"/>
+                      <w:r>
+                        <w:t xml:space="preserve"> is 0.002465, 0.002599, 0.00266, and 0.00267 kilowatts for cases 1, 2, 3, and 4 respectively. The estimated heat transfer to the surroundings due to radiation is 0.003198, 0.003350, 0.003417, and 0.003427 kilowatts for cases 1, 2, 3, and 4 respectively. These losses are not important to the </w:t>
+                      </w:r>
+                      <w:proofErr w:type="gramStart"/>
+                      <w:r>
+                        <w:t>experiment</w:t>
+                      </w:r>
+                      <w:proofErr w:type="gramEnd"/>
+                      <w:r>
+                        <w:t xml:space="preserve"> and I would not recommend insulating/ </w:t>
+                      </w:r>
+                      <w:proofErr w:type="spellStart"/>
+                      <w:r>
+                        <w:t>convering</w:t>
+                      </w:r>
+                      <w:proofErr w:type="spellEnd"/>
+                      <w:r>
+                        <w:t xml:space="preserve"> the shell. This is because the heat transfer between the moving fluids are magnitudes greater than the heat transfer to the surroundings which means the effects of convection and radiation are negligible. </w:t>
                       </w:r>
                     </w:p>
                   </w:txbxContent>
@@ -5478,9 +5525,9 @@
           <w:color w:val="FF0000"/>
         </w:rPr>
         <w:drawing>
-          <wp:inline distT="0" distB="0" distL="0" distR="0" wp14:anchorId="6DE6632D" wp14:editId="410C28D0">
+          <wp:inline distT="0" distB="0" distL="0" distR="0" wp14:anchorId="663AA3F9" wp14:editId="332C3473">
             <wp:extent cx="5943600" cy="1118235"/>
-            <wp:effectExtent l="0" t="0" r="0" b="0"/>
+            <wp:effectExtent l="0" t="0" r="0" b="5715"/>
             <wp:docPr id="835720204" name="Picture 3" descr="A close-up of a text&#10;&#10;Description automatically generated"/>
             <wp:cNvGraphicFramePr>
               <a:graphicFrameLocks xmlns:a="http://schemas.openxmlformats.org/drawingml/2006/main" noChangeAspect="1"/>
@@ -5513,13 +5560,6 @@
           </wp:inline>
         </w:drawing>
       </w:r>
-    </w:p>
-    <w:p>
-      <w:pPr>
-        <w:rPr>
-          <w:color w:val="FF0000"/>
-        </w:rPr>
-      </w:pPr>
     </w:p>
     <w:sectPr>
       <w:headerReference w:type="default" r:id="rId11"/>

</xml_diff>